<commit_message>
Day 6 pre lunch
</commit_message>
<xml_diff>
--- a/report/Report.docx
+++ b/report/Report.docx
@@ -30,8 +30,6 @@
       <w:r>
         <w:t>Logo</w:t>
       </w:r>
-      <w:bookmarkStart w:id="0" w:name="_GoBack"/>
-      <w:bookmarkEnd w:id="0"/>
     </w:p>
     <w:p>
       <w:r>
@@ -61,6 +59,69 @@
       <w:r>
         <w:t>Zahro-Madalina Khaji</w:t>
       </w:r>
+    </w:p>
+    <w:p>
+      <w:r>
+        <w:br w:type="page"/>
+      </w:r>
+    </w:p>
+    <w:p>
+      <w:pPr>
+        <w:rPr>
+          <w:sz w:val="36"/>
+          <w:szCs w:val="36"/>
+        </w:rPr>
+      </w:pPr>
+      <w:r>
+        <w:rPr>
+          <w:sz w:val="36"/>
+          <w:szCs w:val="36"/>
+        </w:rPr>
+        <w:lastRenderedPageBreak/>
+        <w:t xml:space="preserve">Test </w:t>
+      </w:r>
+    </w:p>
+    <w:p>
+      <w:pPr>
+        <w:rPr>
+          <w:sz w:val="28"/>
+          <w:szCs w:val="28"/>
+        </w:rPr>
+      </w:pPr>
+      <w:r>
+        <w:rPr>
+          <w:sz w:val="28"/>
+          <w:szCs w:val="28"/>
+        </w:rPr>
+        <w:t xml:space="preserve">Architecture </w:t>
+      </w:r>
+    </w:p>
+    <w:p>
+      <w:r>
+        <w:t xml:space="preserve">We have chosen a three-layered architecture with a database; The reason why we have chosen this is that we are constrained by time, resources and skills. The customer does not need a large system now. In the future we would decouple the system to add services and decouple the database to improve the testability, maintainability and scalability of the system. The make it more testable we are using interfaces and dependency injection and factory patterns. </w:t>
+      </w:r>
+    </w:p>
+    <w:p>
+      <w:pPr>
+        <w:rPr>
+          <w:sz w:val="28"/>
+          <w:szCs w:val="28"/>
+        </w:rPr>
+      </w:pPr>
+      <w:r>
+        <w:rPr>
+          <w:sz w:val="28"/>
+          <w:szCs w:val="28"/>
+        </w:rPr>
+        <w:t xml:space="preserve">Coding standards </w:t>
+      </w:r>
+    </w:p>
+    <w:p>
+      <w:r>
+        <w:t>Meaningful names, intention-revealing names, pronounceable name, searchable name, one word per concept (clean code references)</w:t>
+      </w:r>
+      <w:bookmarkStart w:id="0" w:name="_GoBack"/>
+      <w:bookmarkEnd w:id="0"/>
     </w:p>
     <w:sectPr>
       <w:pgSz w:w="12240" w:h="15840"/>
@@ -195,6 +256,7 @@
     <w:lsdException w:name="HTML Sample" w:semiHidden="1" w:unhideWhenUsed="1"/>
     <w:lsdException w:name="HTML Typewriter" w:semiHidden="1" w:unhideWhenUsed="1"/>
     <w:lsdException w:name="HTML Variable" w:semiHidden="1" w:unhideWhenUsed="1"/>
+    <w:lsdException w:name="Normal Table" w:semiHidden="1" w:unhideWhenUsed="1"/>
     <w:lsdException w:name="annotation subject" w:semiHidden="1" w:unhideWhenUsed="1"/>
     <w:lsdException w:name="No List" w:semiHidden="1" w:unhideWhenUsed="1"/>
     <w:lsdException w:name="Outline List 1" w:semiHidden="1" w:unhideWhenUsed="1"/>
@@ -241,8 +303,10 @@
     <w:lsdException w:name="Table Subtle 2" w:semiHidden="1" w:unhideWhenUsed="1"/>
     <w:lsdException w:name="Table Web 1" w:semiHidden="1" w:unhideWhenUsed="1"/>
     <w:lsdException w:name="Table Web 2" w:semiHidden="1" w:unhideWhenUsed="1"/>
+    <w:lsdException w:name="Table Web 3" w:semiHidden="1" w:unhideWhenUsed="1"/>
     <w:lsdException w:name="Balloon Text" w:semiHidden="1" w:unhideWhenUsed="1"/>
     <w:lsdException w:name="Table Grid" w:uiPriority="39"/>
+    <w:lsdException w:name="Table Theme" w:semiHidden="1" w:unhideWhenUsed="1"/>
     <w:lsdException w:name="Placeholder Text" w:semiHidden="1"/>
     <w:lsdException w:name="No Spacing" w:uiPriority="1" w:qFormat="1"/>
     <w:lsdException w:name="Light Shading" w:uiPriority="60"/>

</xml_diff>

<commit_message>
Added DAL and CUI
</commit_message>
<xml_diff>
--- a/report/Report.docx
+++ b/report/Report.docx
@@ -2648,58 +2648,78 @@
       <w:r>
         <w:t xml:space="preserve"> and other </w:t>
       </w:r>
-      <w:bookmarkStart w:id="2" w:name="_GoBack"/>
+    </w:p>
+    <w:p>
+      <w:r>
+        <w:t xml:space="preserve">Figure </w:t>
+      </w:r>
+      <w:r>
+        <w:t>2</w:t>
+      </w:r>
+      <w:r>
+        <w:t>: E</w:t>
+      </w:r>
+      <w:r>
+        <w:t>E</w:t>
+      </w:r>
+      <w:r>
+        <w:t>R diagram for the</w:t>
+      </w:r>
+      <w:r>
+        <w:t xml:space="preserve"> GTL case </w:t>
+      </w:r>
+    </w:p>
+    <w:p>
+      <w:pPr>
+        <w:pStyle w:val="Heading4"/>
+      </w:pPr>
+      <w:r>
+        <w:t xml:space="preserve">Relational model </w:t>
+      </w:r>
+    </w:p>
+    <w:p>
+      <w:r>
+        <w:t>How we mapped our EER into a Relational model and what rules we used</w:t>
+      </w:r>
+    </w:p>
+    <w:p>
+      <w:r>
+        <w:t>Figure 3: Relational model GTL Case</w:t>
+      </w:r>
+    </w:p>
+    <w:p>
+      <w:r>
+        <w:t>Normalization if any</w:t>
+      </w:r>
+    </w:p>
+    <w:p>
+      <w:r>
+        <w:t>(include picture after normalization)</w:t>
+      </w:r>
+    </w:p>
+    <w:p/>
+    <w:p>
+      <w:pPr>
+        <w:pStyle w:val="Heading2"/>
+        <w:rPr>
+          <w:rFonts w:asciiTheme="minorHAnsi" w:hAnsiTheme="minorHAnsi" w:cstheme="minorHAnsi"/>
+        </w:rPr>
+      </w:pPr>
+      <w:bookmarkStart w:id="2" w:name="_Toc8808761"/>
+      <w:r>
+        <w:rPr>
+          <w:rFonts w:asciiTheme="minorHAnsi" w:hAnsiTheme="minorHAnsi" w:cstheme="minorHAnsi"/>
+        </w:rPr>
+        <w:t>Database Schema Design</w:t>
+      </w:r>
       <w:bookmarkEnd w:id="2"/>
-    </w:p>
-    <w:p>
-      <w:r>
-        <w:t xml:space="preserve">Figure </w:t>
-      </w:r>
-      <w:r>
-        <w:t>2</w:t>
-      </w:r>
-      <w:r>
-        <w:t>: E</w:t>
-      </w:r>
-      <w:r>
-        <w:t>E</w:t>
-      </w:r>
-      <w:r>
-        <w:t>R diagram for the</w:t>
-      </w:r>
-      <w:r>
-        <w:t xml:space="preserve"> GTL case </w:t>
-      </w:r>
-    </w:p>
-    <w:p>
-      <w:pPr>
-        <w:pStyle w:val="Heading4"/>
-      </w:pPr>
-      <w:r>
-        <w:t xml:space="preserve">Relational model </w:t>
-      </w:r>
-    </w:p>
-    <w:p>
-      <w:r>
-        <w:t>How we mapped our EER into a Relational model and what rules we used</w:t>
-      </w:r>
-    </w:p>
-    <w:p>
-      <w:r>
-        <w:t>Figure 3: Relational model GTL Case</w:t>
-      </w:r>
-    </w:p>
-    <w:p>
-      <w:r>
-        <w:t>Normalization if any</w:t>
-      </w:r>
-    </w:p>
-    <w:p>
-      <w:r>
-        <w:t>(include picture after normalization)</w:t>
-      </w:r>
-    </w:p>
-    <w:p/>
+      <w:r>
+        <w:rPr>
+          <w:rFonts w:asciiTheme="minorHAnsi" w:hAnsiTheme="minorHAnsi" w:cstheme="minorHAnsi"/>
+        </w:rPr>
+        <w:t xml:space="preserve"> </w:t>
+      </w:r>
+    </w:p>
     <w:p>
       <w:pPr>
         <w:pStyle w:val="Heading2"/>
@@ -2707,12 +2727,12 @@
           <w:rFonts w:asciiTheme="minorHAnsi" w:hAnsiTheme="minorHAnsi" w:cstheme="minorHAnsi"/>
         </w:rPr>
       </w:pPr>
-      <w:bookmarkStart w:id="3" w:name="_Toc8808761"/>
-      <w:r>
-        <w:rPr>
-          <w:rFonts w:asciiTheme="minorHAnsi" w:hAnsiTheme="minorHAnsi" w:cstheme="minorHAnsi"/>
-        </w:rPr>
-        <w:t>Database Schema Design</w:t>
+      <w:bookmarkStart w:id="3" w:name="_Toc8808762"/>
+      <w:r>
+        <w:rPr>
+          <w:rFonts w:asciiTheme="minorHAnsi" w:hAnsiTheme="minorHAnsi" w:cstheme="minorHAnsi"/>
+        </w:rPr>
+        <w:t>Table Design</w:t>
       </w:r>
       <w:bookmarkEnd w:id="3"/>
       <w:r>
@@ -2729,12 +2749,12 @@
           <w:rFonts w:asciiTheme="minorHAnsi" w:hAnsiTheme="minorHAnsi" w:cstheme="minorHAnsi"/>
         </w:rPr>
       </w:pPr>
-      <w:bookmarkStart w:id="4" w:name="_Toc8808762"/>
-      <w:r>
-        <w:rPr>
-          <w:rFonts w:asciiTheme="minorHAnsi" w:hAnsiTheme="minorHAnsi" w:cstheme="minorHAnsi"/>
-        </w:rPr>
-        <w:t>Table Design</w:t>
+      <w:bookmarkStart w:id="4" w:name="_Toc8808763"/>
+      <w:r>
+        <w:rPr>
+          <w:rFonts w:asciiTheme="minorHAnsi" w:hAnsiTheme="minorHAnsi" w:cstheme="minorHAnsi"/>
+        </w:rPr>
+        <w:t>Query Design</w:t>
       </w:r>
       <w:bookmarkEnd w:id="4"/>
       <w:r>
@@ -2751,12 +2771,12 @@
           <w:rFonts w:asciiTheme="minorHAnsi" w:hAnsiTheme="minorHAnsi" w:cstheme="minorHAnsi"/>
         </w:rPr>
       </w:pPr>
-      <w:bookmarkStart w:id="5" w:name="_Toc8808763"/>
-      <w:r>
-        <w:rPr>
-          <w:rFonts w:asciiTheme="minorHAnsi" w:hAnsiTheme="minorHAnsi" w:cstheme="minorHAnsi"/>
-        </w:rPr>
-        <w:t>Query Design</w:t>
+      <w:bookmarkStart w:id="5" w:name="_Toc8808764"/>
+      <w:r>
+        <w:rPr>
+          <w:rFonts w:asciiTheme="minorHAnsi" w:hAnsiTheme="minorHAnsi" w:cstheme="minorHAnsi"/>
+        </w:rPr>
+        <w:t>Important Indexes</w:t>
       </w:r>
       <w:bookmarkEnd w:id="5"/>
       <w:r>
@@ -2773,12 +2793,12 @@
           <w:rFonts w:asciiTheme="minorHAnsi" w:hAnsiTheme="minorHAnsi" w:cstheme="minorHAnsi"/>
         </w:rPr>
       </w:pPr>
-      <w:bookmarkStart w:id="6" w:name="_Toc8808764"/>
-      <w:r>
-        <w:rPr>
-          <w:rFonts w:asciiTheme="minorHAnsi" w:hAnsiTheme="minorHAnsi" w:cstheme="minorHAnsi"/>
-        </w:rPr>
-        <w:t>Important Indexes</w:t>
+      <w:bookmarkStart w:id="6" w:name="_Toc8808765"/>
+      <w:r>
+        <w:rPr>
+          <w:rFonts w:asciiTheme="minorHAnsi" w:hAnsiTheme="minorHAnsi" w:cstheme="minorHAnsi"/>
+        </w:rPr>
+        <w:t>Databases &amp; Security</w:t>
       </w:r>
       <w:bookmarkEnd w:id="6"/>
       <w:r>
@@ -2795,12 +2815,12 @@
           <w:rFonts w:asciiTheme="minorHAnsi" w:hAnsiTheme="minorHAnsi" w:cstheme="minorHAnsi"/>
         </w:rPr>
       </w:pPr>
-      <w:bookmarkStart w:id="7" w:name="_Toc8808765"/>
-      <w:r>
-        <w:rPr>
-          <w:rFonts w:asciiTheme="minorHAnsi" w:hAnsiTheme="minorHAnsi" w:cstheme="minorHAnsi"/>
-        </w:rPr>
-        <w:t>Databases &amp; Security</w:t>
+      <w:bookmarkStart w:id="7" w:name="_Toc8808766"/>
+      <w:r>
+        <w:rPr>
+          <w:rFonts w:asciiTheme="minorHAnsi" w:hAnsiTheme="minorHAnsi" w:cstheme="minorHAnsi"/>
+        </w:rPr>
+        <w:t>Applied Database Logic</w:t>
       </w:r>
       <w:bookmarkEnd w:id="7"/>
       <w:r>
@@ -2817,12 +2837,12 @@
           <w:rFonts w:asciiTheme="minorHAnsi" w:hAnsiTheme="minorHAnsi" w:cstheme="minorHAnsi"/>
         </w:rPr>
       </w:pPr>
-      <w:bookmarkStart w:id="8" w:name="_Toc8808766"/>
-      <w:r>
-        <w:rPr>
-          <w:rFonts w:asciiTheme="minorHAnsi" w:hAnsiTheme="minorHAnsi" w:cstheme="minorHAnsi"/>
-        </w:rPr>
-        <w:t>Applied Database Logic</w:t>
+      <w:bookmarkStart w:id="8" w:name="_Toc8808767"/>
+      <w:r>
+        <w:rPr>
+          <w:rFonts w:asciiTheme="minorHAnsi" w:hAnsiTheme="minorHAnsi" w:cstheme="minorHAnsi"/>
+        </w:rPr>
+        <w:t>Discussion</w:t>
       </w:r>
       <w:bookmarkEnd w:id="8"/>
       <w:r>
@@ -2839,12 +2859,12 @@
           <w:rFonts w:asciiTheme="minorHAnsi" w:hAnsiTheme="minorHAnsi" w:cstheme="minorHAnsi"/>
         </w:rPr>
       </w:pPr>
-      <w:bookmarkStart w:id="9" w:name="_Toc8808767"/>
-      <w:r>
-        <w:rPr>
-          <w:rFonts w:asciiTheme="minorHAnsi" w:hAnsiTheme="minorHAnsi" w:cstheme="minorHAnsi"/>
-        </w:rPr>
-        <w:t>Discussion</w:t>
+      <w:bookmarkStart w:id="9" w:name="_Toc8808768"/>
+      <w:r>
+        <w:rPr>
+          <w:rFonts w:asciiTheme="minorHAnsi" w:hAnsiTheme="minorHAnsi" w:cstheme="minorHAnsi"/>
+        </w:rPr>
+        <w:t>Conclusion</w:t>
       </w:r>
       <w:bookmarkEnd w:id="9"/>
       <w:r>
@@ -2861,12 +2881,12 @@
           <w:rFonts w:asciiTheme="minorHAnsi" w:hAnsiTheme="minorHAnsi" w:cstheme="minorHAnsi"/>
         </w:rPr>
       </w:pPr>
-      <w:bookmarkStart w:id="10" w:name="_Toc8808768"/>
-      <w:r>
-        <w:rPr>
-          <w:rFonts w:asciiTheme="minorHAnsi" w:hAnsiTheme="minorHAnsi" w:cstheme="minorHAnsi"/>
-        </w:rPr>
-        <w:t>Conclusion</w:t>
+      <w:bookmarkStart w:id="10" w:name="_Toc8808769"/>
+      <w:r>
+        <w:rPr>
+          <w:rFonts w:asciiTheme="minorHAnsi" w:hAnsiTheme="minorHAnsi" w:cstheme="minorHAnsi"/>
+        </w:rPr>
+        <w:t>Appendices</w:t>
       </w:r>
       <w:bookmarkEnd w:id="10"/>
       <w:r>
@@ -2878,57 +2898,35 @@
     </w:p>
     <w:p>
       <w:pPr>
+        <w:pStyle w:val="Heading1"/>
+        <w:rPr>
+          <w:rFonts w:asciiTheme="minorHAnsi" w:hAnsiTheme="minorHAnsi" w:cstheme="minorHAnsi"/>
+        </w:rPr>
+      </w:pPr>
+      <w:bookmarkStart w:id="11" w:name="_Toc8808770"/>
+      <w:r>
+        <w:rPr>
+          <w:rFonts w:asciiTheme="minorHAnsi" w:hAnsiTheme="minorHAnsi" w:cstheme="minorHAnsi"/>
+        </w:rPr>
+        <w:t>Test</w:t>
+      </w:r>
+      <w:bookmarkEnd w:id="11"/>
+    </w:p>
+    <w:p>
+      <w:pPr>
         <w:pStyle w:val="Heading2"/>
         <w:rPr>
           <w:rFonts w:asciiTheme="minorHAnsi" w:hAnsiTheme="minorHAnsi" w:cstheme="minorHAnsi"/>
         </w:rPr>
       </w:pPr>
-      <w:bookmarkStart w:id="11" w:name="_Toc8808769"/>
-      <w:r>
-        <w:rPr>
-          <w:rFonts w:asciiTheme="minorHAnsi" w:hAnsiTheme="minorHAnsi" w:cstheme="minorHAnsi"/>
-        </w:rPr>
-        <w:t>Appendices</w:t>
-      </w:r>
-      <w:bookmarkEnd w:id="11"/>
-      <w:r>
-        <w:rPr>
-          <w:rFonts w:asciiTheme="minorHAnsi" w:hAnsiTheme="minorHAnsi" w:cstheme="minorHAnsi"/>
-        </w:rPr>
-        <w:t xml:space="preserve"> </w:t>
-      </w:r>
-    </w:p>
-    <w:p>
-      <w:pPr>
-        <w:pStyle w:val="Heading1"/>
-        <w:rPr>
-          <w:rFonts w:asciiTheme="minorHAnsi" w:hAnsiTheme="minorHAnsi" w:cstheme="minorHAnsi"/>
-        </w:rPr>
-      </w:pPr>
-      <w:bookmarkStart w:id="12" w:name="_Toc8808770"/>
-      <w:r>
-        <w:rPr>
-          <w:rFonts w:asciiTheme="minorHAnsi" w:hAnsiTheme="minorHAnsi" w:cstheme="minorHAnsi"/>
-        </w:rPr>
-        <w:t>Test</w:t>
+      <w:bookmarkStart w:id="12" w:name="_Toc8808771"/>
+      <w:r>
+        <w:rPr>
+          <w:rFonts w:asciiTheme="minorHAnsi" w:hAnsiTheme="minorHAnsi" w:cstheme="minorHAnsi"/>
+        </w:rPr>
+        <w:t>Introduction</w:t>
       </w:r>
       <w:bookmarkEnd w:id="12"/>
-    </w:p>
-    <w:p>
-      <w:pPr>
-        <w:pStyle w:val="Heading2"/>
-        <w:rPr>
-          <w:rFonts w:asciiTheme="minorHAnsi" w:hAnsiTheme="minorHAnsi" w:cstheme="minorHAnsi"/>
-        </w:rPr>
-      </w:pPr>
-      <w:bookmarkStart w:id="13" w:name="_Toc8808771"/>
-      <w:r>
-        <w:rPr>
-          <w:rFonts w:asciiTheme="minorHAnsi" w:hAnsiTheme="minorHAnsi" w:cstheme="minorHAnsi"/>
-        </w:rPr>
-        <w:t>Introduction</w:t>
-      </w:r>
-      <w:bookmarkEnd w:id="13"/>
       <w:r>
         <w:rPr>
           <w:rFonts w:asciiTheme="minorHAnsi" w:hAnsiTheme="minorHAnsi" w:cstheme="minorHAnsi"/>
@@ -3849,13 +3847,48 @@
           <w:rFonts w:asciiTheme="minorHAnsi" w:hAnsiTheme="minorHAnsi" w:cstheme="minorHAnsi"/>
         </w:rPr>
       </w:pPr>
-      <w:bookmarkStart w:id="14" w:name="_Toc8808773"/>
+      <w:bookmarkStart w:id="13" w:name="_Toc8808773"/>
       <w:r>
         <w:rPr>
           <w:rFonts w:asciiTheme="minorHAnsi" w:hAnsiTheme="minorHAnsi" w:cstheme="minorHAnsi"/>
         </w:rPr>
         <w:t>Coding standards</w:t>
       </w:r>
+      <w:bookmarkEnd w:id="13"/>
+      <w:r>
+        <w:rPr>
+          <w:rFonts w:asciiTheme="minorHAnsi" w:hAnsiTheme="minorHAnsi" w:cstheme="minorHAnsi"/>
+        </w:rPr>
+        <w:t xml:space="preserve"> </w:t>
+      </w:r>
+    </w:p>
+    <w:p>
+      <w:pPr>
+        <w:rPr>
+          <w:rFonts w:cstheme="minorHAnsi"/>
+        </w:rPr>
+      </w:pPr>
+      <w:r>
+        <w:rPr>
+          <w:rFonts w:cstheme="minorHAnsi"/>
+        </w:rPr>
+        <w:t>Meaningful names, intention-revealing names, pronounceable name, searchable name, one word per concept (clean code references)</w:t>
+      </w:r>
+    </w:p>
+    <w:p>
+      <w:pPr>
+        <w:pStyle w:val="Heading2"/>
+        <w:rPr>
+          <w:rFonts w:asciiTheme="minorHAnsi" w:hAnsiTheme="minorHAnsi" w:cstheme="minorHAnsi"/>
+        </w:rPr>
+      </w:pPr>
+      <w:bookmarkStart w:id="14" w:name="_Toc8808774"/>
+      <w:r>
+        <w:rPr>
+          <w:rFonts w:asciiTheme="minorHAnsi" w:hAnsiTheme="minorHAnsi" w:cstheme="minorHAnsi"/>
+        </w:rPr>
+        <w:t>Scope &amp; Test Strategy</w:t>
+      </w:r>
       <w:bookmarkEnd w:id="14"/>
       <w:r>
         <w:rPr>
@@ -3866,30 +3899,17 @@
     </w:p>
     <w:p>
       <w:pPr>
-        <w:rPr>
-          <w:rFonts w:cstheme="minorHAnsi"/>
-        </w:rPr>
-      </w:pPr>
-      <w:r>
-        <w:rPr>
-          <w:rFonts w:cstheme="minorHAnsi"/>
-        </w:rPr>
-        <w:t>Meaningful names, intention-revealing names, pronounceable name, searchable name, one word per concept (clean code references)</w:t>
-      </w:r>
-    </w:p>
-    <w:p>
-      <w:pPr>
         <w:pStyle w:val="Heading2"/>
         <w:rPr>
           <w:rFonts w:asciiTheme="minorHAnsi" w:hAnsiTheme="minorHAnsi" w:cstheme="minorHAnsi"/>
         </w:rPr>
       </w:pPr>
-      <w:bookmarkStart w:id="15" w:name="_Toc8808774"/>
-      <w:r>
-        <w:rPr>
-          <w:rFonts w:asciiTheme="minorHAnsi" w:hAnsiTheme="minorHAnsi" w:cstheme="minorHAnsi"/>
-        </w:rPr>
-        <w:t>Scope &amp; Test Strategy</w:t>
+      <w:bookmarkStart w:id="15" w:name="_Toc8808775"/>
+      <w:r>
+        <w:rPr>
+          <w:rFonts w:asciiTheme="minorHAnsi" w:hAnsiTheme="minorHAnsi" w:cstheme="minorHAnsi"/>
+        </w:rPr>
+        <w:t>Risks Analysis</w:t>
       </w:r>
       <w:bookmarkEnd w:id="15"/>
       <w:r>
@@ -3900,26 +3920,435 @@
       </w:r>
     </w:p>
     <w:p>
-      <w:pPr>
-        <w:pStyle w:val="Heading2"/>
-        <w:rPr>
-          <w:rFonts w:asciiTheme="minorHAnsi" w:hAnsiTheme="minorHAnsi" w:cstheme="minorHAnsi"/>
-        </w:rPr>
-      </w:pPr>
-      <w:bookmarkStart w:id="16" w:name="_Toc8808775"/>
-      <w:r>
-        <w:rPr>
-          <w:rFonts w:asciiTheme="minorHAnsi" w:hAnsiTheme="minorHAnsi" w:cstheme="minorHAnsi"/>
-        </w:rPr>
-        <w:t>Risks Analysis</w:t>
-      </w:r>
+      <w:r>
+        <w:t xml:space="preserve">Taking into consideration risks </w:t>
+      </w:r>
+      <w:r>
+        <w:t>is a crucial step in the development of any system.</w:t>
+      </w:r>
+      <w:r>
+        <w:t xml:space="preserve"> </w:t>
+      </w:r>
+      <w:r>
+        <w:t>Several risks have been identified by us over the course of this project.</w:t>
+      </w:r>
+      <w:r>
+        <w:t xml:space="preserve"> </w:t>
+      </w:r>
+    </w:p>
+    <w:tbl>
+      <w:tblPr>
+        <w:tblStyle w:val="TableGrid"/>
+        <w:tblW w:w="0" w:type="auto"/>
+        <w:tblLook w:val="04A0" w:firstRow="1" w:lastRow="0" w:firstColumn="1" w:lastColumn="0" w:noHBand="0" w:noVBand="1"/>
+      </w:tblPr>
+      <w:tblGrid>
+        <w:gridCol w:w="530"/>
+        <w:gridCol w:w="1642"/>
+        <w:gridCol w:w="3072"/>
+        <w:gridCol w:w="971"/>
+        <w:gridCol w:w="874"/>
+        <w:gridCol w:w="2261"/>
+      </w:tblGrid>
+      <w:tr>
+        <w:tc>
+          <w:tcPr>
+            <w:tcW w:w="530" w:type="dxa"/>
+          </w:tcPr>
+          <w:p>
+            <w:r>
+              <w:t>No.</w:t>
+            </w:r>
+          </w:p>
+        </w:tc>
+        <w:tc>
+          <w:tcPr>
+            <w:tcW w:w="1655" w:type="dxa"/>
+          </w:tcPr>
+          <w:p>
+            <w:r>
+              <w:t>Risk</w:t>
+            </w:r>
+          </w:p>
+        </w:tc>
+        <w:tc>
+          <w:tcPr>
+            <w:tcW w:w="3120" w:type="dxa"/>
+          </w:tcPr>
+          <w:p>
+            <w:r>
+              <w:t>Description</w:t>
+            </w:r>
+          </w:p>
+        </w:tc>
+        <w:tc>
+          <w:tcPr>
+            <w:tcW w:w="880" w:type="dxa"/>
+          </w:tcPr>
+          <w:p>
+            <w:r>
+              <w:t>Impact</w:t>
+            </w:r>
+          </w:p>
+        </w:tc>
+        <w:tc>
+          <w:tcPr>
+            <w:tcW w:w="874" w:type="dxa"/>
+          </w:tcPr>
+          <w:p>
+            <w:r>
+              <w:t>Priority</w:t>
+            </w:r>
+          </w:p>
+        </w:tc>
+        <w:tc>
+          <w:tcPr>
+            <w:tcW w:w="2291" w:type="dxa"/>
+          </w:tcPr>
+          <w:p>
+            <w:r>
+              <w:t>Mitigation</w:t>
+            </w:r>
+          </w:p>
+        </w:tc>
+      </w:tr>
+      <w:tr>
+        <w:tc>
+          <w:tcPr>
+            <w:tcW w:w="530" w:type="dxa"/>
+          </w:tcPr>
+          <w:p>
+            <w:r>
+              <w:t>1</w:t>
+            </w:r>
+          </w:p>
+        </w:tc>
+        <w:tc>
+          <w:tcPr>
+            <w:tcW w:w="1655" w:type="dxa"/>
+          </w:tcPr>
+          <w:p>
+            <w:r>
+              <w:t>Lack of testing experience</w:t>
+            </w:r>
+          </w:p>
+        </w:tc>
+        <w:tc>
+          <w:tcPr>
+            <w:tcW w:w="3120" w:type="dxa"/>
+          </w:tcPr>
+          <w:p>
+            <w:r>
+              <w:t xml:space="preserve">Team doesn’t have enough concrete experience with the process of  thoroughly testing a software system </w:t>
+            </w:r>
+          </w:p>
+        </w:tc>
+        <w:tc>
+          <w:tcPr>
+            <w:tcW w:w="880" w:type="dxa"/>
+          </w:tcPr>
+          <w:p>
+            <w:r>
+              <w:t>High</w:t>
+            </w:r>
+          </w:p>
+        </w:tc>
+        <w:tc>
+          <w:tcPr>
+            <w:tcW w:w="874" w:type="dxa"/>
+          </w:tcPr>
+          <w:p>
+            <w:r>
+              <w:t>1</w:t>
+            </w:r>
+          </w:p>
+        </w:tc>
+        <w:tc>
+          <w:tcPr>
+            <w:tcW w:w="2291" w:type="dxa"/>
+          </w:tcPr>
+          <w:p>
+            <w:r>
+              <w:t xml:space="preserve">Team must rely on following best practices and standards instead of experience </w:t>
+            </w:r>
+          </w:p>
+        </w:tc>
+      </w:tr>
+      <w:tr>
+        <w:tc>
+          <w:tcPr>
+            <w:tcW w:w="530" w:type="dxa"/>
+          </w:tcPr>
+          <w:p>
+            <w:r>
+              <w:t>2</w:t>
+            </w:r>
+          </w:p>
+        </w:tc>
+        <w:tc>
+          <w:tcPr>
+            <w:tcW w:w="1655" w:type="dxa"/>
+          </w:tcPr>
+          <w:p>
+            <w:r>
+              <w:t xml:space="preserve">Lack of testing tools knowledge </w:t>
+            </w:r>
+          </w:p>
+        </w:tc>
+        <w:tc>
+          <w:tcPr>
+            <w:tcW w:w="3120" w:type="dxa"/>
+          </w:tcPr>
+          <w:p>
+            <w:r>
+              <w:t>Team is unacquainted with the testing tools necessary to properly test the system</w:t>
+            </w:r>
+          </w:p>
+        </w:tc>
+        <w:tc>
+          <w:tcPr>
+            <w:tcW w:w="880" w:type="dxa"/>
+          </w:tcPr>
+          <w:p>
+            <w:r>
+              <w:t>High</w:t>
+            </w:r>
+          </w:p>
+        </w:tc>
+        <w:tc>
+          <w:tcPr>
+            <w:tcW w:w="874" w:type="dxa"/>
+          </w:tcPr>
+          <w:p>
+            <w:r>
+              <w:t>4</w:t>
+            </w:r>
+          </w:p>
+        </w:tc>
+        <w:tc>
+          <w:tcPr>
+            <w:tcW w:w="2291" w:type="dxa"/>
+          </w:tcPr>
+          <w:p>
+            <w:r>
+              <w:t xml:space="preserve">Team must allocate time resources to reduce knowledge gaps </w:t>
+            </w:r>
+          </w:p>
+        </w:tc>
+      </w:tr>
+      <w:tr>
+        <w:tc>
+          <w:tcPr>
+            <w:tcW w:w="530" w:type="dxa"/>
+          </w:tcPr>
+          <w:p>
+            <w:r>
+              <w:t>3</w:t>
+            </w:r>
+          </w:p>
+        </w:tc>
+        <w:tc>
+          <w:tcPr>
+            <w:tcW w:w="1655" w:type="dxa"/>
+          </w:tcPr>
+          <w:p>
+            <w:r>
+              <w:t>P</w:t>
+            </w:r>
+            <w:r>
+              <w:t>roduct owners not available</w:t>
+            </w:r>
+          </w:p>
+        </w:tc>
+        <w:tc>
+          <w:tcPr>
+            <w:tcW w:w="3120" w:type="dxa"/>
+          </w:tcPr>
+          <w:p>
+            <w:r>
+              <w:t xml:space="preserve">The actual product owners cannot be involved in the </w:t>
+            </w:r>
+            <w:r>
+              <w:lastRenderedPageBreak/>
+              <w:t>process which is an important factor in agile development</w:t>
+            </w:r>
+          </w:p>
+        </w:tc>
+        <w:tc>
+          <w:tcPr>
+            <w:tcW w:w="880" w:type="dxa"/>
+          </w:tcPr>
+          <w:p>
+            <w:r>
+              <w:lastRenderedPageBreak/>
+              <w:t>High</w:t>
+            </w:r>
+          </w:p>
+        </w:tc>
+        <w:tc>
+          <w:tcPr>
+            <w:tcW w:w="874" w:type="dxa"/>
+          </w:tcPr>
+          <w:p>
+            <w:r>
+              <w:t>2</w:t>
+            </w:r>
+          </w:p>
+        </w:tc>
+        <w:tc>
+          <w:tcPr>
+            <w:tcW w:w="2291" w:type="dxa"/>
+          </w:tcPr>
+          <w:p>
+            <w:r>
+              <w:t xml:space="preserve">Team must assign one of its members to act </w:t>
+            </w:r>
+            <w:r>
+              <w:lastRenderedPageBreak/>
+              <w:t>as a product owner for the duration of the project</w:t>
+            </w:r>
+          </w:p>
+        </w:tc>
+      </w:tr>
+      <w:tr>
+        <w:tc>
+          <w:tcPr>
+            <w:tcW w:w="530" w:type="dxa"/>
+          </w:tcPr>
+          <w:p>
+            <w:r>
+              <w:lastRenderedPageBreak/>
+              <w:t>4</w:t>
+            </w:r>
+          </w:p>
+        </w:tc>
+        <w:tc>
+          <w:tcPr>
+            <w:tcW w:w="1655" w:type="dxa"/>
+          </w:tcPr>
+          <w:p>
+            <w:r>
+              <w:t>Lack of business case</w:t>
+            </w:r>
+          </w:p>
+        </w:tc>
+        <w:tc>
+          <w:tcPr>
+            <w:tcW w:w="3120" w:type="dxa"/>
+          </w:tcPr>
+          <w:p>
+            <w:r>
+              <w:t xml:space="preserve">No business case has been provided which makes it hard to figure out what the main objectives that the system should solve are </w:t>
+            </w:r>
+          </w:p>
+        </w:tc>
+        <w:tc>
+          <w:tcPr>
+            <w:tcW w:w="880" w:type="dxa"/>
+          </w:tcPr>
+          <w:p>
+            <w:r>
+              <w:t>Medium</w:t>
+            </w:r>
+          </w:p>
+        </w:tc>
+        <w:tc>
+          <w:tcPr>
+            <w:tcW w:w="874" w:type="dxa"/>
+          </w:tcPr>
+          <w:p>
+            <w:r>
+              <w:t>5</w:t>
+            </w:r>
+          </w:p>
+        </w:tc>
+        <w:tc>
+          <w:tcPr>
+            <w:tcW w:w="2291" w:type="dxa"/>
+          </w:tcPr>
+          <w:p>
+            <w:r>
+              <w:t>Team must resign to select some possible objectives from the description of the case</w:t>
+            </w:r>
+          </w:p>
+        </w:tc>
+      </w:tr>
+      <w:tr>
+        <w:tc>
+          <w:tcPr>
+            <w:tcW w:w="530" w:type="dxa"/>
+          </w:tcPr>
+          <w:p>
+            <w:r>
+              <w:t>5</w:t>
+            </w:r>
+          </w:p>
+        </w:tc>
+        <w:tc>
+          <w:tcPr>
+            <w:tcW w:w="1655" w:type="dxa"/>
+          </w:tcPr>
+          <w:p>
+            <w:r>
+              <w:t>Lack of time</w:t>
+            </w:r>
+          </w:p>
+        </w:tc>
+        <w:tc>
+          <w:tcPr>
+            <w:tcW w:w="3120" w:type="dxa"/>
+          </w:tcPr>
+          <w:p>
+            <w:r>
+              <w:t xml:space="preserve">Team is </w:t>
+            </w:r>
+            <w:r>
+              <w:t xml:space="preserve">assigned a fixed deadline to complete the project which may contribute to lower the quality of the system </w:t>
+            </w:r>
+          </w:p>
+        </w:tc>
+        <w:tc>
+          <w:tcPr>
+            <w:tcW w:w="880" w:type="dxa"/>
+          </w:tcPr>
+          <w:p>
+            <w:r>
+              <w:t>Medium</w:t>
+            </w:r>
+          </w:p>
+        </w:tc>
+        <w:tc>
+          <w:tcPr>
+            <w:tcW w:w="874" w:type="dxa"/>
+          </w:tcPr>
+          <w:p>
+            <w:r>
+              <w:t>3</w:t>
+            </w:r>
+          </w:p>
+        </w:tc>
+        <w:tc>
+          <w:tcPr>
+            <w:tcW w:w="2291" w:type="dxa"/>
+          </w:tcPr>
+          <w:p>
+            <w:r>
+              <w:t>Team must manage their time effectively and stick to the agreed project schedule without sacrificing standards for quality</w:t>
+            </w:r>
+          </w:p>
+        </w:tc>
+      </w:tr>
+    </w:tbl>
+    <w:p/>
+    <w:p>
+      <w:r>
+        <w:t>Quality plan</w:t>
+      </w:r>
+      <w:r>
+        <w:t xml:space="preserve"> – QA with testing </w:t>
+      </w:r>
+      <w:bookmarkStart w:id="16" w:name="_GoBack"/>
       <w:bookmarkEnd w:id="16"/>
-      <w:r>
-        <w:rPr>
-          <w:rFonts w:asciiTheme="minorHAnsi" w:hAnsiTheme="minorHAnsi" w:cstheme="minorHAnsi"/>
-        </w:rPr>
-        <w:t xml:space="preserve"> </w:t>
-      </w:r>
     </w:p>
     <w:p>
       <w:pPr>
@@ -5289,6 +5718,25 @@
       <w:color w:val="2F5496" w:themeColor="accent1" w:themeShade="BF"/>
     </w:rPr>
   </w:style>
+  <w:style w:type="table" w:styleId="TableGrid">
+    <w:name w:val="Table Grid"/>
+    <w:basedOn w:val="TableNormal"/>
+    <w:uiPriority w:val="39"/>
+    <w:rsid w:val="00FD0422"/>
+    <w:pPr>
+      <w:spacing w:after="0" w:line="240" w:lineRule="auto"/>
+    </w:pPr>
+    <w:tblPr>
+      <w:tblBorders>
+        <w:top w:val="single" w:sz="4" w:space="0" w:color="auto"/>
+        <w:left w:val="single" w:sz="4" w:space="0" w:color="auto"/>
+        <w:bottom w:val="single" w:sz="4" w:space="0" w:color="auto"/>
+        <w:right w:val="single" w:sz="4" w:space="0" w:color="auto"/>
+        <w:insideH w:val="single" w:sz="4" w:space="0" w:color="auto"/>
+        <w:insideV w:val="single" w:sz="4" w:space="0" w:color="auto"/>
+      </w:tblBorders>
+    </w:tblPr>
+  </w:style>
 </w:styles>
 </file>
 
@@ -5592,7 +6040,7 @@
 </file>
 
 <file path=customXml/itemProps1.xml><?xml version="1.0" encoding="utf-8"?>
-<ds:datastoreItem xmlns:ds="http://schemas.openxmlformats.org/officeDocument/2006/customXml" ds:itemID="{DA508738-3B90-434E-A4D9-F7E0F2FA0C25}">
+<ds:datastoreItem xmlns:ds="http://schemas.openxmlformats.org/officeDocument/2006/customXml" ds:itemID="{BCEBBFCD-AF7C-4B84-9D0A-49DF29EA30F9}">
   <ds:schemaRefs>
     <ds:schemaRef ds:uri="http://schemas.openxmlformats.org/officeDocument/2006/bibliography"/>
   </ds:schemaRefs>

</xml_diff>

<commit_message>
Worked on integration test
</commit_message>
<xml_diff>
--- a/report/Report.docx
+++ b/report/Report.docx
@@ -210,11 +210,10 @@
             </w:rPr>
             <w:fldChar w:fldCharType="separate"/>
           </w:r>
-          <w:hyperlink w:anchor="_Toc9501667" w:history="1">
+          <w:hyperlink w:anchor="_Toc9583224" w:history="1">
             <w:r>
               <w:rPr>
                 <w:rStyle w:val="Hyperlink"/>
-                <w:rFonts w:cstheme="minorHAnsi"/>
                 <w:noProof/>
               </w:rPr>
               <w:t>Database</w:t>
@@ -238,7 +237,7 @@
                 <w:noProof/>
                 <w:webHidden/>
               </w:rPr>
-              <w:instrText xml:space="preserve"> PAGEREF _Toc9501667 \h </w:instrText>
+              <w:instrText xml:space="preserve"> PAGEREF _Toc9583224 \h </w:instrText>
             </w:r>
             <w:r>
               <w:rPr>
@@ -258,7 +257,7 @@
                 <w:noProof/>
                 <w:webHidden/>
               </w:rPr>
-              <w:t>4</w:t>
+              <w:t>3</w:t>
             </w:r>
             <w:r>
               <w:rPr>
@@ -280,7 +279,7 @@
               <w:noProof/>
             </w:rPr>
           </w:pPr>
-          <w:hyperlink w:anchor="_Toc9501668" w:history="1">
+          <w:hyperlink w:anchor="_Toc9583225" w:history="1">
             <w:r>
               <w:rPr>
                 <w:rStyle w:val="Hyperlink"/>
@@ -308,7 +307,7 @@
                 <w:noProof/>
                 <w:webHidden/>
               </w:rPr>
-              <w:instrText xml:space="preserve"> PAGEREF _Toc9501668 \h </w:instrText>
+              <w:instrText xml:space="preserve"> PAGEREF _Toc9583225 \h </w:instrText>
             </w:r>
             <w:r>
               <w:rPr>
@@ -328,7 +327,7 @@
                 <w:noProof/>
                 <w:webHidden/>
               </w:rPr>
-              <w:t>4</w:t>
+              <w:t>3</w:t>
             </w:r>
             <w:r>
               <w:rPr>
@@ -350,7 +349,7 @@
               <w:noProof/>
             </w:rPr>
           </w:pPr>
-          <w:hyperlink w:anchor="_Toc9501669" w:history="1">
+          <w:hyperlink w:anchor="_Toc9583226" w:history="1">
             <w:r>
               <w:rPr>
                 <w:rStyle w:val="Hyperlink"/>
@@ -377,7 +376,7 @@
                 <w:noProof/>
                 <w:webHidden/>
               </w:rPr>
-              <w:instrText xml:space="preserve"> PAGEREF _Toc9501669 \h </w:instrText>
+              <w:instrText xml:space="preserve"> PAGEREF _Toc9583226 \h </w:instrText>
             </w:r>
             <w:r>
               <w:rPr>
@@ -397,7 +396,7 @@
                 <w:noProof/>
                 <w:webHidden/>
               </w:rPr>
-              <w:t>4</w:t>
+              <w:t>3</w:t>
             </w:r>
             <w:r>
               <w:rPr>
@@ -419,7 +418,7 @@
               <w:noProof/>
             </w:rPr>
           </w:pPr>
-          <w:hyperlink w:anchor="_Toc9501670" w:history="1">
+          <w:hyperlink w:anchor="_Toc9583227" w:history="1">
             <w:r>
               <w:rPr>
                 <w:rStyle w:val="Hyperlink"/>
@@ -446,7 +445,7 @@
                 <w:noProof/>
                 <w:webHidden/>
               </w:rPr>
-              <w:instrText xml:space="preserve"> PAGEREF _Toc9501670 \h </w:instrText>
+              <w:instrText xml:space="preserve"> PAGEREF _Toc9583227 \h </w:instrText>
             </w:r>
             <w:r>
               <w:rPr>
@@ -466,7 +465,7 @@
                 <w:noProof/>
                 <w:webHidden/>
               </w:rPr>
-              <w:t>4</w:t>
+              <w:t>3</w:t>
             </w:r>
             <w:r>
               <w:rPr>
@@ -488,7 +487,7 @@
               <w:noProof/>
             </w:rPr>
           </w:pPr>
-          <w:hyperlink w:anchor="_Toc9501671" w:history="1">
+          <w:hyperlink w:anchor="_Toc9583228" w:history="1">
             <w:r>
               <w:rPr>
                 <w:rStyle w:val="Hyperlink"/>
@@ -515,7 +514,7 @@
                 <w:noProof/>
                 <w:webHidden/>
               </w:rPr>
-              <w:instrText xml:space="preserve"> PAGEREF _Toc9501671 \h </w:instrText>
+              <w:instrText xml:space="preserve"> PAGEREF _Toc9583228 \h </w:instrText>
             </w:r>
             <w:r>
               <w:rPr>
@@ -535,7 +534,7 @@
                 <w:noProof/>
                 <w:webHidden/>
               </w:rPr>
-              <w:t>5</w:t>
+              <w:t>4</w:t>
             </w:r>
             <w:r>
               <w:rPr>
@@ -557,7 +556,7 @@
               <w:noProof/>
             </w:rPr>
           </w:pPr>
-          <w:hyperlink w:anchor="_Toc9501672" w:history="1">
+          <w:hyperlink w:anchor="_Toc9583229" w:history="1">
             <w:r>
               <w:rPr>
                 <w:rStyle w:val="Hyperlink"/>
@@ -584,7 +583,7 @@
                 <w:noProof/>
                 <w:webHidden/>
               </w:rPr>
-              <w:instrText xml:space="preserve"> PAGEREF _Toc9501672 \h </w:instrText>
+              <w:instrText xml:space="preserve"> PAGEREF _Toc9583229 \h </w:instrText>
             </w:r>
             <w:r>
               <w:rPr>
@@ -604,7 +603,7 @@
                 <w:noProof/>
                 <w:webHidden/>
               </w:rPr>
-              <w:t>5</w:t>
+              <w:t>4</w:t>
             </w:r>
             <w:r>
               <w:rPr>
@@ -626,7 +625,7 @@
               <w:noProof/>
             </w:rPr>
           </w:pPr>
-          <w:hyperlink w:anchor="_Toc9501673" w:history="1">
+          <w:hyperlink w:anchor="_Toc9583230" w:history="1">
             <w:r>
               <w:rPr>
                 <w:rStyle w:val="Hyperlink"/>
@@ -654,7 +653,7 @@
                 <w:noProof/>
                 <w:webHidden/>
               </w:rPr>
-              <w:instrText xml:space="preserve"> PAGEREF _Toc9501673 \h </w:instrText>
+              <w:instrText xml:space="preserve"> PAGEREF _Toc9583230 \h </w:instrText>
             </w:r>
             <w:r>
               <w:rPr>
@@ -674,7 +673,7 @@
                 <w:noProof/>
                 <w:webHidden/>
               </w:rPr>
-              <w:t>9</w:t>
+              <w:t>8</w:t>
             </w:r>
             <w:r>
               <w:rPr>
@@ -696,7 +695,7 @@
               <w:noProof/>
             </w:rPr>
           </w:pPr>
-          <w:hyperlink w:anchor="_Toc9501674" w:history="1">
+          <w:hyperlink w:anchor="_Toc9583231" w:history="1">
             <w:r>
               <w:rPr>
                 <w:rStyle w:val="Hyperlink"/>
@@ -724,7 +723,7 @@
                 <w:noProof/>
                 <w:webHidden/>
               </w:rPr>
-              <w:instrText xml:space="preserve"> PAGEREF _Toc9501674 \h </w:instrText>
+              <w:instrText xml:space="preserve"> PAGEREF _Toc9583231 \h </w:instrText>
             </w:r>
             <w:r>
               <w:rPr>
@@ -744,7 +743,7 @@
                 <w:noProof/>
                 <w:webHidden/>
               </w:rPr>
-              <w:t>9</w:t>
+              <w:t>8</w:t>
             </w:r>
             <w:r>
               <w:rPr>
@@ -766,7 +765,7 @@
               <w:noProof/>
             </w:rPr>
           </w:pPr>
-          <w:hyperlink w:anchor="_Toc9501675" w:history="1">
+          <w:hyperlink w:anchor="_Toc9583232" w:history="1">
             <w:r>
               <w:rPr>
                 <w:rStyle w:val="Hyperlink"/>
@@ -794,7 +793,7 @@
                 <w:noProof/>
                 <w:webHidden/>
               </w:rPr>
-              <w:instrText xml:space="preserve"> PAGEREF _Toc9501675 \h </w:instrText>
+              <w:instrText xml:space="preserve"> PAGEREF _Toc9583232 \h </w:instrText>
             </w:r>
             <w:r>
               <w:rPr>
@@ -814,7 +813,7 @@
                 <w:noProof/>
                 <w:webHidden/>
               </w:rPr>
-              <w:t>9</w:t>
+              <w:t>8</w:t>
             </w:r>
             <w:r>
               <w:rPr>
@@ -836,7 +835,7 @@
               <w:noProof/>
             </w:rPr>
           </w:pPr>
-          <w:hyperlink w:anchor="_Toc9501676" w:history="1">
+          <w:hyperlink w:anchor="_Toc9583233" w:history="1">
             <w:r>
               <w:rPr>
                 <w:rStyle w:val="Hyperlink"/>
@@ -864,7 +863,7 @@
                 <w:noProof/>
                 <w:webHidden/>
               </w:rPr>
-              <w:instrText xml:space="preserve"> PAGEREF _Toc9501676 \h </w:instrText>
+              <w:instrText xml:space="preserve"> PAGEREF _Toc9583233 \h </w:instrText>
             </w:r>
             <w:r>
               <w:rPr>
@@ -884,7 +883,7 @@
                 <w:noProof/>
                 <w:webHidden/>
               </w:rPr>
-              <w:t>9</w:t>
+              <w:t>8</w:t>
             </w:r>
             <w:r>
               <w:rPr>
@@ -906,7 +905,7 @@
               <w:noProof/>
             </w:rPr>
           </w:pPr>
-          <w:hyperlink w:anchor="_Toc9501677" w:history="1">
+          <w:hyperlink w:anchor="_Toc9583234" w:history="1">
             <w:r>
               <w:rPr>
                 <w:rStyle w:val="Hyperlink"/>
@@ -934,7 +933,7 @@
                 <w:noProof/>
                 <w:webHidden/>
               </w:rPr>
-              <w:instrText xml:space="preserve"> PAGEREF _Toc9501677 \h </w:instrText>
+              <w:instrText xml:space="preserve"> PAGEREF _Toc9583234 \h </w:instrText>
             </w:r>
             <w:r>
               <w:rPr>
@@ -954,7 +953,7 @@
                 <w:noProof/>
                 <w:webHidden/>
               </w:rPr>
-              <w:t>9</w:t>
+              <w:t>8</w:t>
             </w:r>
             <w:r>
               <w:rPr>
@@ -976,7 +975,7 @@
               <w:noProof/>
             </w:rPr>
           </w:pPr>
-          <w:hyperlink w:anchor="_Toc9501678" w:history="1">
+          <w:hyperlink w:anchor="_Toc9583235" w:history="1">
             <w:r>
               <w:rPr>
                 <w:rStyle w:val="Hyperlink"/>
@@ -1004,7 +1003,7 @@
                 <w:noProof/>
                 <w:webHidden/>
               </w:rPr>
-              <w:instrText xml:space="preserve"> PAGEREF _Toc9501678 \h </w:instrText>
+              <w:instrText xml:space="preserve"> PAGEREF _Toc9583235 \h </w:instrText>
             </w:r>
             <w:r>
               <w:rPr>
@@ -1024,7 +1023,7 @@
                 <w:noProof/>
                 <w:webHidden/>
               </w:rPr>
-              <w:t>9</w:t>
+              <w:t>8</w:t>
             </w:r>
             <w:r>
               <w:rPr>
@@ -1046,7 +1045,7 @@
               <w:noProof/>
             </w:rPr>
           </w:pPr>
-          <w:hyperlink w:anchor="_Toc9501679" w:history="1">
+          <w:hyperlink w:anchor="_Toc9583236" w:history="1">
             <w:r>
               <w:rPr>
                 <w:rStyle w:val="Hyperlink"/>
@@ -1074,7 +1073,7 @@
                 <w:noProof/>
                 <w:webHidden/>
               </w:rPr>
-              <w:instrText xml:space="preserve"> PAGEREF _Toc9501679 \h </w:instrText>
+              <w:instrText xml:space="preserve"> PAGEREF _Toc9583236 \h </w:instrText>
             </w:r>
             <w:r>
               <w:rPr>
@@ -1094,7 +1093,7 @@
                 <w:noProof/>
                 <w:webHidden/>
               </w:rPr>
-              <w:t>9</w:t>
+              <w:t>8</w:t>
             </w:r>
             <w:r>
               <w:rPr>
@@ -1116,7 +1115,7 @@
               <w:noProof/>
             </w:rPr>
           </w:pPr>
-          <w:hyperlink w:anchor="_Toc9501680" w:history="1">
+          <w:hyperlink w:anchor="_Toc9583237" w:history="1">
             <w:r>
               <w:rPr>
                 <w:rStyle w:val="Hyperlink"/>
@@ -1144,7 +1143,7 @@
                 <w:noProof/>
                 <w:webHidden/>
               </w:rPr>
-              <w:instrText xml:space="preserve"> PAGEREF _Toc9501680 \h </w:instrText>
+              <w:instrText xml:space="preserve"> PAGEREF _Toc9583237 \h </w:instrText>
             </w:r>
             <w:r>
               <w:rPr>
@@ -1164,7 +1163,7 @@
                 <w:noProof/>
                 <w:webHidden/>
               </w:rPr>
-              <w:t>9</w:t>
+              <w:t>8</w:t>
             </w:r>
             <w:r>
               <w:rPr>
@@ -1186,7 +1185,7 @@
               <w:noProof/>
             </w:rPr>
           </w:pPr>
-          <w:hyperlink w:anchor="_Toc9501681" w:history="1">
+          <w:hyperlink w:anchor="_Toc9583238" w:history="1">
             <w:r>
               <w:rPr>
                 <w:rStyle w:val="Hyperlink"/>
@@ -1214,7 +1213,7 @@
                 <w:noProof/>
                 <w:webHidden/>
               </w:rPr>
-              <w:instrText xml:space="preserve"> PAGEREF _Toc9501681 \h </w:instrText>
+              <w:instrText xml:space="preserve"> PAGEREF _Toc9583238 \h </w:instrText>
             </w:r>
             <w:r>
               <w:rPr>
@@ -1234,7 +1233,7 @@
                 <w:noProof/>
                 <w:webHidden/>
               </w:rPr>
-              <w:t>9</w:t>
+              <w:t>8</w:t>
             </w:r>
             <w:r>
               <w:rPr>
@@ -1256,7 +1255,7 @@
               <w:noProof/>
             </w:rPr>
           </w:pPr>
-          <w:hyperlink w:anchor="_Toc9501682" w:history="1">
+          <w:hyperlink w:anchor="_Toc9583239" w:history="1">
             <w:r>
               <w:rPr>
                 <w:rStyle w:val="Hyperlink"/>
@@ -1284,7 +1283,7 @@
                 <w:noProof/>
                 <w:webHidden/>
               </w:rPr>
-              <w:instrText xml:space="preserve"> PAGEREF _Toc9501682 \h </w:instrText>
+              <w:instrText xml:space="preserve"> PAGEREF _Toc9583239 \h </w:instrText>
             </w:r>
             <w:r>
               <w:rPr>
@@ -1304,7 +1303,7 @@
                 <w:noProof/>
                 <w:webHidden/>
               </w:rPr>
-              <w:t>9</w:t>
+              <w:t>8</w:t>
             </w:r>
             <w:r>
               <w:rPr>
@@ -1326,7 +1325,7 @@
               <w:noProof/>
             </w:rPr>
           </w:pPr>
-          <w:hyperlink w:anchor="_Toc9501683" w:history="1">
+          <w:hyperlink w:anchor="_Toc9583240" w:history="1">
             <w:r>
               <w:rPr>
                 <w:rStyle w:val="Hyperlink"/>
@@ -1354,7 +1353,7 @@
                 <w:noProof/>
                 <w:webHidden/>
               </w:rPr>
-              <w:instrText xml:space="preserve"> PAGEREF _Toc9501683 \h </w:instrText>
+              <w:instrText xml:space="preserve"> PAGEREF _Toc9583240 \h </w:instrText>
             </w:r>
             <w:r>
               <w:rPr>
@@ -1396,7 +1395,7 @@
               <w:noProof/>
             </w:rPr>
           </w:pPr>
-          <w:hyperlink w:anchor="_Toc9501684" w:history="1">
+          <w:hyperlink w:anchor="_Toc9583241" w:history="1">
             <w:r>
               <w:rPr>
                 <w:rStyle w:val="Hyperlink"/>
@@ -1424,7 +1423,7 @@
                 <w:noProof/>
                 <w:webHidden/>
               </w:rPr>
-              <w:instrText xml:space="preserve"> PAGEREF _Toc9501684 \h </w:instrText>
+              <w:instrText xml:space="preserve"> PAGEREF _Toc9583241 \h </w:instrText>
             </w:r>
             <w:r>
               <w:rPr>
@@ -1444,7 +1443,7 @@
                 <w:noProof/>
                 <w:webHidden/>
               </w:rPr>
-              <w:t>11</w:t>
+              <w:t>10</w:t>
             </w:r>
             <w:r>
               <w:rPr>
@@ -1466,7 +1465,7 @@
               <w:noProof/>
             </w:rPr>
           </w:pPr>
-          <w:hyperlink w:anchor="_Toc9501685" w:history="1">
+          <w:hyperlink w:anchor="_Toc9583242" w:history="1">
             <w:r>
               <w:rPr>
                 <w:rStyle w:val="Hyperlink"/>
@@ -1494,7 +1493,7 @@
                 <w:noProof/>
                 <w:webHidden/>
               </w:rPr>
-              <w:instrText xml:space="preserve"> PAGEREF _Toc9501685 \h </w:instrText>
+              <w:instrText xml:space="preserve"> PAGEREF _Toc9583242 \h </w:instrText>
             </w:r>
             <w:r>
               <w:rPr>
@@ -1514,7 +1513,7 @@
                 <w:noProof/>
                 <w:webHidden/>
               </w:rPr>
-              <w:t>11</w:t>
+              <w:t>10</w:t>
             </w:r>
             <w:r>
               <w:rPr>
@@ -1536,7 +1535,7 @@
               <w:noProof/>
             </w:rPr>
           </w:pPr>
-          <w:hyperlink w:anchor="_Toc9501686" w:history="1">
+          <w:hyperlink w:anchor="_Toc9583243" w:history="1">
             <w:r>
               <w:rPr>
                 <w:rStyle w:val="Hyperlink"/>
@@ -1564,7 +1563,7 @@
                 <w:noProof/>
                 <w:webHidden/>
               </w:rPr>
-              <w:instrText xml:space="preserve"> PAGEREF _Toc9501686 \h </w:instrText>
+              <w:instrText xml:space="preserve"> PAGEREF _Toc9583243 \h </w:instrText>
             </w:r>
             <w:r>
               <w:rPr>
@@ -1584,7 +1583,7 @@
                 <w:noProof/>
                 <w:webHidden/>
               </w:rPr>
-              <w:t>11</w:t>
+              <w:t>10</w:t>
             </w:r>
             <w:r>
               <w:rPr>
@@ -1606,7 +1605,7 @@
               <w:noProof/>
             </w:rPr>
           </w:pPr>
-          <w:hyperlink w:anchor="_Toc9501687" w:history="1">
+          <w:hyperlink w:anchor="_Toc9583244" w:history="1">
             <w:r>
               <w:rPr>
                 <w:rStyle w:val="Hyperlink"/>
@@ -1634,7 +1633,7 @@
                 <w:noProof/>
                 <w:webHidden/>
               </w:rPr>
-              <w:instrText xml:space="preserve"> PAGEREF _Toc9501687 \h </w:instrText>
+              <w:instrText xml:space="preserve"> PAGEREF _Toc9583244 \h </w:instrText>
             </w:r>
             <w:r>
               <w:rPr>
@@ -1654,7 +1653,7 @@
                 <w:noProof/>
                 <w:webHidden/>
               </w:rPr>
-              <w:t>11</w:t>
+              <w:t>10</w:t>
             </w:r>
             <w:r>
               <w:rPr>
@@ -1676,7 +1675,7 @@
               <w:noProof/>
             </w:rPr>
           </w:pPr>
-          <w:hyperlink w:anchor="_Toc9501688" w:history="1">
+          <w:hyperlink w:anchor="_Toc9583245" w:history="1">
             <w:r>
               <w:rPr>
                 <w:rStyle w:val="Hyperlink"/>
@@ -1704,7 +1703,7 @@
                 <w:noProof/>
                 <w:webHidden/>
               </w:rPr>
-              <w:instrText xml:space="preserve"> PAGEREF _Toc9501688 \h </w:instrText>
+              <w:instrText xml:space="preserve"> PAGEREF _Toc9583245 \h </w:instrText>
             </w:r>
             <w:r>
               <w:rPr>
@@ -1724,7 +1723,7 @@
                 <w:noProof/>
                 <w:webHidden/>
               </w:rPr>
-              <w:t>12</w:t>
+              <w:t>11</w:t>
             </w:r>
             <w:r>
               <w:rPr>
@@ -1746,7 +1745,7 @@
               <w:noProof/>
             </w:rPr>
           </w:pPr>
-          <w:hyperlink w:anchor="_Toc9501689" w:history="1">
+          <w:hyperlink w:anchor="_Toc9583246" w:history="1">
             <w:r>
               <w:rPr>
                 <w:rStyle w:val="Hyperlink"/>
@@ -1774,7 +1773,7 @@
                 <w:noProof/>
                 <w:webHidden/>
               </w:rPr>
-              <w:instrText xml:space="preserve"> PAGEREF _Toc9501689 \h </w:instrText>
+              <w:instrText xml:space="preserve"> PAGEREF _Toc9583246 \h </w:instrText>
             </w:r>
             <w:r>
               <w:rPr>
@@ -1794,7 +1793,7 @@
                 <w:noProof/>
                 <w:webHidden/>
               </w:rPr>
-              <w:t>12</w:t>
+              <w:t>11</w:t>
             </w:r>
             <w:r>
               <w:rPr>
@@ -1816,7 +1815,7 @@
               <w:noProof/>
             </w:rPr>
           </w:pPr>
-          <w:hyperlink w:anchor="_Toc9501690" w:history="1">
+          <w:hyperlink w:anchor="_Toc9583247" w:history="1">
             <w:r>
               <w:rPr>
                 <w:rStyle w:val="Hyperlink"/>
@@ -1844,7 +1843,7 @@
                 <w:noProof/>
                 <w:webHidden/>
               </w:rPr>
-              <w:instrText xml:space="preserve"> PAGEREF _Toc9501690 \h </w:instrText>
+              <w:instrText xml:space="preserve"> PAGEREF _Toc9583247 \h </w:instrText>
             </w:r>
             <w:r>
               <w:rPr>
@@ -1864,7 +1863,7 @@
                 <w:noProof/>
                 <w:webHidden/>
               </w:rPr>
-              <w:t>12</w:t>
+              <w:t>11</w:t>
             </w:r>
             <w:r>
               <w:rPr>
@@ -1886,7 +1885,7 @@
               <w:noProof/>
             </w:rPr>
           </w:pPr>
-          <w:hyperlink w:anchor="_Toc9501691" w:history="1">
+          <w:hyperlink w:anchor="_Toc9583248" w:history="1">
             <w:r>
               <w:rPr>
                 <w:rStyle w:val="Hyperlink"/>
@@ -1914,7 +1913,7 @@
                 <w:noProof/>
                 <w:webHidden/>
               </w:rPr>
-              <w:instrText xml:space="preserve"> PAGEREF _Toc9501691 \h </w:instrText>
+              <w:instrText xml:space="preserve"> PAGEREF _Toc9583248 \h </w:instrText>
             </w:r>
             <w:r>
               <w:rPr>
@@ -1934,7 +1933,7 @@
                 <w:noProof/>
                 <w:webHidden/>
               </w:rPr>
-              <w:t>12</w:t>
+              <w:t>11</w:t>
             </w:r>
             <w:r>
               <w:rPr>
@@ -1956,7 +1955,7 @@
               <w:noProof/>
             </w:rPr>
           </w:pPr>
-          <w:hyperlink w:anchor="_Toc9501692" w:history="1">
+          <w:hyperlink w:anchor="_Toc9583249" w:history="1">
             <w:r>
               <w:rPr>
                 <w:rStyle w:val="Hyperlink"/>
@@ -1984,7 +1983,7 @@
                 <w:noProof/>
                 <w:webHidden/>
               </w:rPr>
-              <w:instrText xml:space="preserve"> PAGEREF _Toc9501692 \h </w:instrText>
+              <w:instrText xml:space="preserve"> PAGEREF _Toc9583249 \h </w:instrText>
             </w:r>
             <w:r>
               <w:rPr>
@@ -2004,7 +2003,7 @@
                 <w:noProof/>
                 <w:webHidden/>
               </w:rPr>
-              <w:t>12</w:t>
+              <w:t>11</w:t>
             </w:r>
             <w:r>
               <w:rPr>
@@ -2026,7 +2025,7 @@
               <w:noProof/>
             </w:rPr>
           </w:pPr>
-          <w:hyperlink w:anchor="_Toc9501693" w:history="1">
+          <w:hyperlink w:anchor="_Toc9583250" w:history="1">
             <w:r>
               <w:rPr>
                 <w:rStyle w:val="Hyperlink"/>
@@ -2054,7 +2053,7 @@
                 <w:noProof/>
                 <w:webHidden/>
               </w:rPr>
-              <w:instrText xml:space="preserve"> PAGEREF _Toc9501693 \h </w:instrText>
+              <w:instrText xml:space="preserve"> PAGEREF _Toc9583250 \h </w:instrText>
             </w:r>
             <w:r>
               <w:rPr>
@@ -2074,7 +2073,7 @@
                 <w:noProof/>
                 <w:webHidden/>
               </w:rPr>
-              <w:t>12</w:t>
+              <w:t>11</w:t>
             </w:r>
             <w:r>
               <w:rPr>
@@ -2096,7 +2095,7 @@
               <w:noProof/>
             </w:rPr>
           </w:pPr>
-          <w:hyperlink w:anchor="_Toc9501694" w:history="1">
+          <w:hyperlink w:anchor="_Toc9583251" w:history="1">
             <w:r>
               <w:rPr>
                 <w:rStyle w:val="Hyperlink"/>
@@ -2124,7 +2123,7 @@
                 <w:noProof/>
                 <w:webHidden/>
               </w:rPr>
-              <w:instrText xml:space="preserve"> PAGEREF _Toc9501694 \h </w:instrText>
+              <w:instrText xml:space="preserve"> PAGEREF _Toc9583251 \h </w:instrText>
             </w:r>
             <w:r>
               <w:rPr>
@@ -2144,7 +2143,7 @@
                 <w:noProof/>
                 <w:webHidden/>
               </w:rPr>
-              <w:t>12</w:t>
+              <w:t>11</w:t>
             </w:r>
             <w:r>
               <w:rPr>
@@ -2166,7 +2165,7 @@
               <w:noProof/>
             </w:rPr>
           </w:pPr>
-          <w:hyperlink w:anchor="_Toc9501695" w:history="1">
+          <w:hyperlink w:anchor="_Toc9583252" w:history="1">
             <w:r>
               <w:rPr>
                 <w:rStyle w:val="Hyperlink"/>
@@ -2194,7 +2193,7 @@
                 <w:noProof/>
                 <w:webHidden/>
               </w:rPr>
-              <w:instrText xml:space="preserve"> PAGEREF _Toc9501695 \h </w:instrText>
+              <w:instrText xml:space="preserve"> PAGEREF _Toc9583252 \h </w:instrText>
             </w:r>
             <w:r>
               <w:rPr>
@@ -2214,7 +2213,7 @@
                 <w:noProof/>
                 <w:webHidden/>
               </w:rPr>
-              <w:t>12</w:t>
+              <w:t>11</w:t>
             </w:r>
             <w:r>
               <w:rPr>
@@ -2236,7 +2235,7 @@
               <w:noProof/>
             </w:rPr>
           </w:pPr>
-          <w:hyperlink w:anchor="_Toc9501696" w:history="1">
+          <w:hyperlink w:anchor="_Toc9583253" w:history="1">
             <w:r>
               <w:rPr>
                 <w:rStyle w:val="Hyperlink"/>
@@ -2264,7 +2263,7 @@
                 <w:noProof/>
                 <w:webHidden/>
               </w:rPr>
-              <w:instrText xml:space="preserve"> PAGEREF _Toc9501696 \h </w:instrText>
+              <w:instrText xml:space="preserve"> PAGEREF _Toc9583253 \h </w:instrText>
             </w:r>
             <w:r>
               <w:rPr>
@@ -2284,7 +2283,7 @@
                 <w:noProof/>
                 <w:webHidden/>
               </w:rPr>
-              <w:t>12</w:t>
+              <w:t>11</w:t>
             </w:r>
             <w:r>
               <w:rPr>
@@ -2322,82 +2321,63 @@
     </w:p>
     <w:p>
       <w:pPr>
-        <w:rPr>
-          <w:rFonts w:cstheme="minorHAnsi"/>
-        </w:rPr>
-      </w:pPr>
-      <w:r>
-        <w:rPr>
-          <w:rFonts w:cstheme="minorHAnsi"/>
-        </w:rPr>
-        <w:lastRenderedPageBreak/>
+        <w:pStyle w:val="Heading1"/>
+      </w:pPr>
+      <w:r>
         <w:br w:type="page"/>
       </w:r>
-      <w:bookmarkStart w:id="0" w:name="_GoBack"/>
-      <w:bookmarkEnd w:id="0"/>
-    </w:p>
-    <w:p>
-      <w:pPr>
-        <w:pStyle w:val="Heading1"/>
-        <w:rPr>
-          <w:rFonts w:asciiTheme="minorHAnsi" w:hAnsiTheme="minorHAnsi" w:cstheme="minorHAnsi"/>
-        </w:rPr>
-      </w:pPr>
-      <w:bookmarkStart w:id="1" w:name="_Toc9501667"/>
-      <w:r>
-        <w:rPr>
-          <w:rFonts w:asciiTheme="minorHAnsi" w:hAnsiTheme="minorHAnsi" w:cstheme="minorHAnsi"/>
-        </w:rPr>
+      <w:bookmarkStart w:id="0" w:name="_Toc9583224"/>
+      <w:r>
         <w:lastRenderedPageBreak/>
         <w:t>Database</w:t>
       </w:r>
+      <w:bookmarkEnd w:id="0"/>
+    </w:p>
+    <w:p>
+      <w:pPr>
+        <w:pStyle w:val="Heading2"/>
+        <w:rPr>
+          <w:rFonts w:asciiTheme="minorHAnsi" w:hAnsiTheme="minorHAnsi" w:cstheme="minorHAnsi"/>
+        </w:rPr>
+      </w:pPr>
+      <w:bookmarkStart w:id="1" w:name="_Toc9583225"/>
+      <w:r>
+        <w:rPr>
+          <w:rFonts w:asciiTheme="minorHAnsi" w:hAnsiTheme="minorHAnsi" w:cstheme="minorHAnsi"/>
+        </w:rPr>
+        <w:t>Introduction</w:t>
+      </w:r>
       <w:bookmarkEnd w:id="1"/>
     </w:p>
     <w:p>
-      <w:pPr>
-        <w:pStyle w:val="Heading2"/>
-        <w:rPr>
-          <w:rFonts w:asciiTheme="minorHAnsi" w:hAnsiTheme="minorHAnsi" w:cstheme="minorHAnsi"/>
-        </w:rPr>
-      </w:pPr>
-      <w:bookmarkStart w:id="2" w:name="_Toc9501668"/>
-      <w:r>
-        <w:rPr>
-          <w:rFonts w:asciiTheme="minorHAnsi" w:hAnsiTheme="minorHAnsi" w:cstheme="minorHAnsi"/>
-        </w:rPr>
-        <w:t>Introduction</w:t>
+      <w:r>
+        <w:t xml:space="preserve">In the contents of this report, we are going to present the Georgia Tech Library (GTL) case from a databases perspective. </w:t>
+      </w:r>
+      <w:r>
+        <w:t>We will employ our skills to design a useful database solution fitted for their needs, while also considering future expansions.</w:t>
+      </w:r>
+      <w:r>
+        <w:t xml:space="preserve"> We make arguments </w:t>
+      </w:r>
+      <w:r>
+        <w:t>to</w:t>
+      </w:r>
+      <w:r>
+        <w:t xml:space="preserve"> justify important decisions that we faced during the project and weighted the pros and cons using the knowledge we obtained thought the course.</w:t>
+      </w:r>
+      <w:r>
+        <w:t xml:space="preserve"> </w:t>
+      </w:r>
+    </w:p>
+    <w:p>
+      <w:pPr>
+        <w:pStyle w:val="Heading3"/>
+      </w:pPr>
+      <w:bookmarkStart w:id="2" w:name="_Toc9583226"/>
+      <w:r>
+        <w:t>GTL Requirements</w:t>
       </w:r>
       <w:bookmarkEnd w:id="2"/>
-    </w:p>
-    <w:p>
-      <w:r>
-        <w:t xml:space="preserve">In the contents of this report, we are going to present the Georgia Tech Library (GTL) case from a databases perspective. </w:t>
-      </w:r>
-      <w:r>
-        <w:t>We will employ our skills to design a useful database solution fitted for their needs, while also considering future expansions.</w:t>
-      </w:r>
-      <w:r>
-        <w:t xml:space="preserve"> We make arguments </w:t>
-      </w:r>
-      <w:r>
-        <w:t>to</w:t>
-      </w:r>
-      <w:r>
-        <w:t xml:space="preserve"> justify important decisions that we faced during the project and weighted the pros and cons using the knowledge we obtained thought the course.</w:t>
-      </w:r>
-      <w:r>
-        <w:t xml:space="preserve"> </w:t>
-      </w:r>
-    </w:p>
-    <w:p>
-      <w:pPr>
-        <w:pStyle w:val="Heading3"/>
-      </w:pPr>
-      <w:bookmarkStart w:id="3" w:name="_Toc9501669"/>
-      <w:r>
-        <w:t>GTL Requirements</w:t>
-      </w:r>
-      <w:bookmarkEnd w:id="3"/>
       <w:r>
         <w:t xml:space="preserve"> </w:t>
       </w:r>
@@ -2624,11 +2604,11 @@
       <w:pPr>
         <w:pStyle w:val="Heading3"/>
       </w:pPr>
-      <w:bookmarkStart w:id="4" w:name="_Toc9501670"/>
+      <w:bookmarkStart w:id="3" w:name="_Toc9583227"/>
       <w:r>
         <w:t>GTL Features</w:t>
       </w:r>
-      <w:bookmarkEnd w:id="4"/>
+      <w:bookmarkEnd w:id="3"/>
     </w:p>
     <w:p>
       <w:r>
@@ -2740,50 +2720,50 @@
       <w:pPr>
         <w:pStyle w:val="Heading2"/>
       </w:pPr>
-      <w:bookmarkStart w:id="5" w:name="_Toc9501671"/>
+      <w:bookmarkStart w:id="4" w:name="_Toc9583228"/>
       <w:r>
         <w:t>Database Schema Design</w:t>
       </w:r>
+      <w:bookmarkEnd w:id="4"/>
+      <w:r>
+        <w:t xml:space="preserve"> </w:t>
+      </w:r>
+    </w:p>
+    <w:p>
+      <w:r>
+        <w:t xml:space="preserve">This section is dedicated to describing </w:t>
+      </w:r>
+      <w:r>
+        <w:t xml:space="preserve">the conceptual design </w:t>
+      </w:r>
+      <w:r>
+        <w:t xml:space="preserve">our database schema in detail. </w:t>
+      </w:r>
+      <w:r>
+        <w:t>To aid us in modelling the schema we have used a high-level conceptual model called ER Model. Furthermore, an EER Model has also been employed as it extends the capabilities of the ER Model.</w:t>
+      </w:r>
+    </w:p>
+    <w:p>
+      <w:pPr>
+        <w:pStyle w:val="Heading3"/>
+      </w:pPr>
+      <w:bookmarkStart w:id="5" w:name="_Toc9583229"/>
+      <w:r>
+        <w:t>E</w:t>
+      </w:r>
+      <w:r>
+        <w:t>ntity-</w:t>
+      </w:r>
+      <w:r>
+        <w:t>R</w:t>
+      </w:r>
+      <w:r>
+        <w:t>elationship (ER) Conceptual Model and</w:t>
+      </w:r>
+      <w:r>
+        <w:t xml:space="preserve"> Diagram</w:t>
+      </w:r>
       <w:bookmarkEnd w:id="5"/>
-      <w:r>
-        <w:t xml:space="preserve"> </w:t>
-      </w:r>
-    </w:p>
-    <w:p>
-      <w:r>
-        <w:t xml:space="preserve">This section is dedicated to describing </w:t>
-      </w:r>
-      <w:r>
-        <w:t xml:space="preserve">the conceptual design </w:t>
-      </w:r>
-      <w:r>
-        <w:t xml:space="preserve">our database schema in detail. </w:t>
-      </w:r>
-      <w:r>
-        <w:t>To aid us in modelling the schema we have used a high-level conceptual model called ER Model. Furthermore, an EER Model has also been employed as it extends the capabilities of the ER Model.</w:t>
-      </w:r>
-    </w:p>
-    <w:p>
-      <w:pPr>
-        <w:pStyle w:val="Heading3"/>
-      </w:pPr>
-      <w:bookmarkStart w:id="6" w:name="_Toc9501672"/>
-      <w:r>
-        <w:t>E</w:t>
-      </w:r>
-      <w:r>
-        <w:t>ntity-</w:t>
-      </w:r>
-      <w:r>
-        <w:t>R</w:t>
-      </w:r>
-      <w:r>
-        <w:t>elationship (ER) Conceptual Model and</w:t>
-      </w:r>
-      <w:r>
-        <w:t xml:space="preserve"> Diagram</w:t>
-      </w:r>
-      <w:bookmarkEnd w:id="6"/>
       <w:r>
         <w:t xml:space="preserve"> </w:t>
       </w:r>
@@ -3113,10 +3093,7 @@
       </w:r>
       <w:proofErr w:type="spellEnd"/>
       <w:r>
-        <w:t xml:space="preserve"> reference ] The entity has the following simple attributes </w:t>
-      </w:r>
-      <w:r>
-        <w:t xml:space="preserve">Title, Author, Description, Publishing, </w:t>
+        <w:t xml:space="preserve"> reference ] The entity has the following simple attributes Title, Author, Description, Publishing, </w:t>
       </w:r>
       <w:proofErr w:type="spellStart"/>
       <w:r>
@@ -3296,6 +3273,28 @@
     </w:p>
     <w:p>
       <w:pPr>
+        <w:pStyle w:val="Heading2"/>
+        <w:rPr>
+          <w:rFonts w:asciiTheme="minorHAnsi" w:hAnsiTheme="minorHAnsi" w:cstheme="minorHAnsi"/>
+        </w:rPr>
+      </w:pPr>
+      <w:bookmarkStart w:id="6" w:name="_Toc9583230"/>
+      <w:r>
+        <w:rPr>
+          <w:rFonts w:asciiTheme="minorHAnsi" w:hAnsiTheme="minorHAnsi" w:cstheme="minorHAnsi"/>
+        </w:rPr>
+        <w:t>Table Design</w:t>
+      </w:r>
+      <w:bookmarkEnd w:id="6"/>
+      <w:r>
+        <w:rPr>
+          <w:rFonts w:asciiTheme="minorHAnsi" w:hAnsiTheme="minorHAnsi" w:cstheme="minorHAnsi"/>
+        </w:rPr>
+        <w:t xml:space="preserve"> </w:t>
+      </w:r>
+    </w:p>
+    <w:p>
+      <w:pPr>
         <w:pStyle w:val="Heading4"/>
       </w:pPr>
       <w:r>
@@ -3341,7 +3340,6 @@
         <w:t>Data generation inserted not normal books into the Borrow because we had not set a constraint, the same copy of the same book has been loaned by two different persons on the same day. We did not think to add constraints to the Data generation require us to.</w:t>
       </w:r>
     </w:p>
-    <w:p/>
     <w:p>
       <w:pPr>
         <w:pStyle w:val="Heading2"/>
@@ -3349,12 +3347,12 @@
           <w:rFonts w:asciiTheme="minorHAnsi" w:hAnsiTheme="minorHAnsi" w:cstheme="minorHAnsi"/>
         </w:rPr>
       </w:pPr>
-      <w:bookmarkStart w:id="7" w:name="_Toc9501673"/>
-      <w:r>
-        <w:rPr>
-          <w:rFonts w:asciiTheme="minorHAnsi" w:hAnsiTheme="minorHAnsi" w:cstheme="minorHAnsi"/>
-        </w:rPr>
-        <w:t>Table Design</w:t>
+      <w:bookmarkStart w:id="7" w:name="_Toc9583231"/>
+      <w:r>
+        <w:rPr>
+          <w:rFonts w:asciiTheme="minorHAnsi" w:hAnsiTheme="minorHAnsi" w:cstheme="minorHAnsi"/>
+        </w:rPr>
+        <w:t>Query Design</w:t>
       </w:r>
       <w:bookmarkEnd w:id="7"/>
       <w:r>
@@ -3371,12 +3369,12 @@
           <w:rFonts w:asciiTheme="minorHAnsi" w:hAnsiTheme="minorHAnsi" w:cstheme="minorHAnsi"/>
         </w:rPr>
       </w:pPr>
-      <w:bookmarkStart w:id="8" w:name="_Toc9501674"/>
-      <w:r>
-        <w:rPr>
-          <w:rFonts w:asciiTheme="minorHAnsi" w:hAnsiTheme="minorHAnsi" w:cstheme="minorHAnsi"/>
-        </w:rPr>
-        <w:t>Query Design</w:t>
+      <w:bookmarkStart w:id="8" w:name="_Toc9583232"/>
+      <w:r>
+        <w:rPr>
+          <w:rFonts w:asciiTheme="minorHAnsi" w:hAnsiTheme="minorHAnsi" w:cstheme="minorHAnsi"/>
+        </w:rPr>
+        <w:t>Important Indexes</w:t>
       </w:r>
       <w:bookmarkEnd w:id="8"/>
       <w:r>
@@ -3393,12 +3391,12 @@
           <w:rFonts w:asciiTheme="minorHAnsi" w:hAnsiTheme="minorHAnsi" w:cstheme="minorHAnsi"/>
         </w:rPr>
       </w:pPr>
-      <w:bookmarkStart w:id="9" w:name="_Toc9501675"/>
-      <w:r>
-        <w:rPr>
-          <w:rFonts w:asciiTheme="minorHAnsi" w:hAnsiTheme="minorHAnsi" w:cstheme="minorHAnsi"/>
-        </w:rPr>
-        <w:t>Important Indexes</w:t>
+      <w:bookmarkStart w:id="9" w:name="_Toc9583233"/>
+      <w:r>
+        <w:rPr>
+          <w:rFonts w:asciiTheme="minorHAnsi" w:hAnsiTheme="minorHAnsi" w:cstheme="minorHAnsi"/>
+        </w:rPr>
+        <w:t>Databases &amp; Security</w:t>
       </w:r>
       <w:bookmarkEnd w:id="9"/>
       <w:r>
@@ -3409,18 +3407,23 @@
       </w:r>
     </w:p>
     <w:p>
+      <w:r>
+        <w:t>Only librarians can use the system. In a completed system, librarians would have to login and depending on their position they would have different privileges e.g. Chief can do everything, reference librarians can only look up books etc.</w:t>
+      </w:r>
+    </w:p>
+    <w:p>
       <w:pPr>
         <w:pStyle w:val="Heading2"/>
         <w:rPr>
           <w:rFonts w:asciiTheme="minorHAnsi" w:hAnsiTheme="minorHAnsi" w:cstheme="minorHAnsi"/>
         </w:rPr>
       </w:pPr>
-      <w:bookmarkStart w:id="10" w:name="_Toc9501676"/>
-      <w:r>
-        <w:rPr>
-          <w:rFonts w:asciiTheme="minorHAnsi" w:hAnsiTheme="minorHAnsi" w:cstheme="minorHAnsi"/>
-        </w:rPr>
-        <w:t>Databases &amp; Security</w:t>
+      <w:bookmarkStart w:id="10" w:name="_Toc9583234"/>
+      <w:r>
+        <w:rPr>
+          <w:rFonts w:asciiTheme="minorHAnsi" w:hAnsiTheme="minorHAnsi" w:cstheme="minorHAnsi"/>
+        </w:rPr>
+        <w:t>Applied Database Logic</w:t>
       </w:r>
       <w:bookmarkEnd w:id="10"/>
       <w:r>
@@ -3437,12 +3440,12 @@
           <w:rFonts w:asciiTheme="minorHAnsi" w:hAnsiTheme="minorHAnsi" w:cstheme="minorHAnsi"/>
         </w:rPr>
       </w:pPr>
-      <w:bookmarkStart w:id="11" w:name="_Toc9501677"/>
-      <w:r>
-        <w:rPr>
-          <w:rFonts w:asciiTheme="minorHAnsi" w:hAnsiTheme="minorHAnsi" w:cstheme="minorHAnsi"/>
-        </w:rPr>
-        <w:t>Applied Database Logic</w:t>
+      <w:bookmarkStart w:id="11" w:name="_Toc9583235"/>
+      <w:r>
+        <w:rPr>
+          <w:rFonts w:asciiTheme="minorHAnsi" w:hAnsiTheme="minorHAnsi" w:cstheme="minorHAnsi"/>
+        </w:rPr>
+        <w:t>Discussion</w:t>
       </w:r>
       <w:bookmarkEnd w:id="11"/>
       <w:r>
@@ -3459,12 +3462,12 @@
           <w:rFonts w:asciiTheme="minorHAnsi" w:hAnsiTheme="minorHAnsi" w:cstheme="minorHAnsi"/>
         </w:rPr>
       </w:pPr>
-      <w:bookmarkStart w:id="12" w:name="_Toc9501678"/>
-      <w:r>
-        <w:rPr>
-          <w:rFonts w:asciiTheme="minorHAnsi" w:hAnsiTheme="minorHAnsi" w:cstheme="minorHAnsi"/>
-        </w:rPr>
-        <w:t>Discussion</w:t>
+      <w:bookmarkStart w:id="12" w:name="_Toc9583236"/>
+      <w:r>
+        <w:rPr>
+          <w:rFonts w:asciiTheme="minorHAnsi" w:hAnsiTheme="minorHAnsi" w:cstheme="minorHAnsi"/>
+        </w:rPr>
+        <w:t>Conclusion</w:t>
       </w:r>
       <w:bookmarkEnd w:id="12"/>
       <w:r>
@@ -3481,12 +3484,12 @@
           <w:rFonts w:asciiTheme="minorHAnsi" w:hAnsiTheme="minorHAnsi" w:cstheme="minorHAnsi"/>
         </w:rPr>
       </w:pPr>
-      <w:bookmarkStart w:id="13" w:name="_Toc9501679"/>
-      <w:r>
-        <w:rPr>
-          <w:rFonts w:asciiTheme="minorHAnsi" w:hAnsiTheme="minorHAnsi" w:cstheme="minorHAnsi"/>
-        </w:rPr>
-        <w:t>Conclusion</w:t>
+      <w:bookmarkStart w:id="13" w:name="_Toc9583237"/>
+      <w:r>
+        <w:rPr>
+          <w:rFonts w:asciiTheme="minorHAnsi" w:hAnsiTheme="minorHAnsi" w:cstheme="minorHAnsi"/>
+        </w:rPr>
+        <w:t>Appendices</w:t>
       </w:r>
       <w:bookmarkEnd w:id="13"/>
       <w:r>
@@ -3498,19 +3501,35 @@
     </w:p>
     <w:p>
       <w:pPr>
+        <w:pStyle w:val="Heading1"/>
+        <w:rPr>
+          <w:rFonts w:asciiTheme="minorHAnsi" w:hAnsiTheme="minorHAnsi" w:cstheme="minorHAnsi"/>
+        </w:rPr>
+      </w:pPr>
+      <w:bookmarkStart w:id="14" w:name="_Toc9583238"/>
+      <w:r>
+        <w:rPr>
+          <w:rFonts w:asciiTheme="minorHAnsi" w:hAnsiTheme="minorHAnsi" w:cstheme="minorHAnsi"/>
+        </w:rPr>
+        <w:t>Test</w:t>
+      </w:r>
+      <w:bookmarkEnd w:id="14"/>
+    </w:p>
+    <w:p>
+      <w:pPr>
         <w:pStyle w:val="Heading2"/>
         <w:rPr>
           <w:rFonts w:asciiTheme="minorHAnsi" w:hAnsiTheme="minorHAnsi" w:cstheme="minorHAnsi"/>
         </w:rPr>
       </w:pPr>
-      <w:bookmarkStart w:id="14" w:name="_Toc9501680"/>
-      <w:r>
-        <w:rPr>
-          <w:rFonts w:asciiTheme="minorHAnsi" w:hAnsiTheme="minorHAnsi" w:cstheme="minorHAnsi"/>
-        </w:rPr>
-        <w:t>Appendices</w:t>
-      </w:r>
-      <w:bookmarkEnd w:id="14"/>
+      <w:bookmarkStart w:id="15" w:name="_Toc9583239"/>
+      <w:r>
+        <w:rPr>
+          <w:rFonts w:asciiTheme="minorHAnsi" w:hAnsiTheme="minorHAnsi" w:cstheme="minorHAnsi"/>
+        </w:rPr>
+        <w:t>Introduction</w:t>
+      </w:r>
+      <w:bookmarkEnd w:id="15"/>
       <w:r>
         <w:rPr>
           <w:rFonts w:asciiTheme="minorHAnsi" w:hAnsiTheme="minorHAnsi" w:cstheme="minorHAnsi"/>
@@ -3520,178 +3539,141 @@
     </w:p>
     <w:p>
       <w:pPr>
-        <w:pStyle w:val="Heading1"/>
-        <w:rPr>
-          <w:rFonts w:asciiTheme="minorHAnsi" w:hAnsiTheme="minorHAnsi" w:cstheme="minorHAnsi"/>
-        </w:rPr>
-      </w:pPr>
-      <w:bookmarkStart w:id="15" w:name="_Toc9501681"/>
-      <w:r>
-        <w:rPr>
-          <w:rFonts w:asciiTheme="minorHAnsi" w:hAnsiTheme="minorHAnsi" w:cstheme="minorHAnsi"/>
-        </w:rPr>
-        <w:t>Test</w:t>
-      </w:r>
-      <w:bookmarkEnd w:id="15"/>
-    </w:p>
-    <w:p>
-      <w:pPr>
-        <w:pStyle w:val="Heading2"/>
-        <w:rPr>
-          <w:rFonts w:asciiTheme="minorHAnsi" w:hAnsiTheme="minorHAnsi" w:cstheme="minorHAnsi"/>
-        </w:rPr>
-      </w:pPr>
-      <w:bookmarkStart w:id="16" w:name="_Toc9501682"/>
-      <w:r>
-        <w:rPr>
-          <w:rFonts w:asciiTheme="minorHAnsi" w:hAnsiTheme="minorHAnsi" w:cstheme="minorHAnsi"/>
-        </w:rPr>
-        <w:t>Introduction</w:t>
+        <w:rPr>
+          <w:rFonts w:cstheme="minorHAnsi"/>
+        </w:rPr>
+      </w:pPr>
+      <w:r>
+        <w:rPr>
+          <w:rFonts w:cstheme="minorHAnsi"/>
+        </w:rPr>
+        <w:t>In this report</w:t>
+      </w:r>
+      <w:r>
+        <w:rPr>
+          <w:rFonts w:cstheme="minorHAnsi"/>
+        </w:rPr>
+        <w:t>,</w:t>
+      </w:r>
+      <w:r>
+        <w:rPr>
+          <w:rFonts w:cstheme="minorHAnsi"/>
+        </w:rPr>
+        <w:t xml:space="preserve"> we will discuss the Georgia Tech Library (GTL) </w:t>
+      </w:r>
+      <w:r>
+        <w:rPr>
+          <w:rFonts w:cstheme="minorHAnsi"/>
+        </w:rPr>
+        <w:t>project</w:t>
+      </w:r>
+      <w:r>
+        <w:rPr>
+          <w:rFonts w:cstheme="minorHAnsi"/>
+        </w:rPr>
+        <w:t xml:space="preserve"> from a testin</w:t>
+      </w:r>
+      <w:r>
+        <w:rPr>
+          <w:rFonts w:cstheme="minorHAnsi"/>
+        </w:rPr>
+        <w:t>g</w:t>
+      </w:r>
+      <w:r>
+        <w:rPr>
+          <w:rFonts w:cstheme="minorHAnsi"/>
+        </w:rPr>
+        <w:t xml:space="preserve"> perspective. </w:t>
+      </w:r>
+      <w:r>
+        <w:rPr>
+          <w:rFonts w:cstheme="minorHAnsi"/>
+        </w:rPr>
+        <w:t xml:space="preserve">The starting point of this project is a document </w:t>
+      </w:r>
+      <w:r>
+        <w:rPr>
+          <w:rFonts w:cstheme="minorHAnsi"/>
+        </w:rPr>
+        <w:t>which</w:t>
+      </w:r>
+      <w:r>
+        <w:rPr>
+          <w:rFonts w:cstheme="minorHAnsi"/>
+        </w:rPr>
+        <w:t xml:space="preserve"> describes the GTL case.</w:t>
+      </w:r>
+      <w:r>
+        <w:rPr>
+          <w:rFonts w:cstheme="minorHAnsi"/>
+        </w:rPr>
+        <w:t xml:space="preserve"> In short, the library is interested in a system that will be used for managing their business. </w:t>
+      </w:r>
+      <w:r>
+        <w:rPr>
+          <w:rFonts w:cstheme="minorHAnsi"/>
+        </w:rPr>
+        <w:t xml:space="preserve">Throughout this project, we made several assumptions about the case, when information was missing. These assumptions are mentioned and explained in the continuation of the report. </w:t>
+      </w:r>
+      <w:r>
+        <w:rPr>
+          <w:rFonts w:cstheme="minorHAnsi"/>
+        </w:rPr>
+        <w:t>First, we assumed that the system the library wants is a</w:t>
+      </w:r>
+      <w:r>
+        <w:rPr>
+          <w:rFonts w:cstheme="minorHAnsi"/>
+        </w:rPr>
+        <w:t xml:space="preserve"> new custom </w:t>
+      </w:r>
+      <w:r>
+        <w:rPr>
+          <w:rFonts w:cstheme="minorHAnsi"/>
+        </w:rPr>
+        <w:t xml:space="preserve">software </w:t>
+      </w:r>
+      <w:r>
+        <w:rPr>
+          <w:rFonts w:cstheme="minorHAnsi"/>
+        </w:rPr>
+        <w:t xml:space="preserve">solution. Therefore, we categorized this project as a software development project. Going forward, </w:t>
+      </w:r>
+      <w:r>
+        <w:rPr>
+          <w:rFonts w:cstheme="minorHAnsi"/>
+        </w:rPr>
+        <w:t xml:space="preserve">to the project start-up stage, we constructed a Project Initiation Document (PID). The purpose of a PID is to clearly define what the library, which is the customer in this case, </w:t>
+      </w:r>
+      <w:r>
+        <w:rPr>
+          <w:rFonts w:cstheme="minorHAnsi"/>
+        </w:rPr>
+        <w:t>should</w:t>
+      </w:r>
+      <w:r>
+        <w:rPr>
+          <w:rFonts w:cstheme="minorHAnsi"/>
+        </w:rPr>
+        <w:t xml:space="preserve"> expect to receive from us, the suppliers of the system, at the end of the project. </w:t>
+      </w:r>
+    </w:p>
+    <w:p>
+      <w:pPr>
+        <w:pStyle w:val="Heading3"/>
+        <w:rPr>
+          <w:rFonts w:asciiTheme="minorHAnsi" w:hAnsiTheme="minorHAnsi" w:cstheme="minorHAnsi"/>
+        </w:rPr>
+      </w:pPr>
+      <w:bookmarkStart w:id="16" w:name="_Toc9583240"/>
+      <w:r>
+        <w:rPr>
+          <w:rFonts w:asciiTheme="minorHAnsi" w:hAnsiTheme="minorHAnsi" w:cstheme="minorHAnsi"/>
+        </w:rPr>
+        <w:lastRenderedPageBreak/>
+        <w:t>GTL PID</w:t>
       </w:r>
       <w:bookmarkEnd w:id="16"/>
-      <w:r>
-        <w:rPr>
-          <w:rFonts w:asciiTheme="minorHAnsi" w:hAnsiTheme="minorHAnsi" w:cstheme="minorHAnsi"/>
-        </w:rPr>
-        <w:t xml:space="preserve"> </w:t>
-      </w:r>
-    </w:p>
-    <w:p>
-      <w:pPr>
-        <w:rPr>
-          <w:rFonts w:cstheme="minorHAnsi"/>
-        </w:rPr>
-      </w:pPr>
-      <w:r>
-        <w:rPr>
-          <w:rFonts w:cstheme="minorHAnsi"/>
-        </w:rPr>
-        <w:t>In this report</w:t>
-      </w:r>
-      <w:r>
-        <w:rPr>
-          <w:rFonts w:cstheme="minorHAnsi"/>
-        </w:rPr>
-        <w:t>,</w:t>
-      </w:r>
-      <w:r>
-        <w:rPr>
-          <w:rFonts w:cstheme="minorHAnsi"/>
-        </w:rPr>
-        <w:t xml:space="preserve"> we will discuss the Georgia Tech Library (GTL) </w:t>
-      </w:r>
-      <w:r>
-        <w:rPr>
-          <w:rFonts w:cstheme="minorHAnsi"/>
-        </w:rPr>
-        <w:t>project</w:t>
-      </w:r>
-      <w:r>
-        <w:rPr>
-          <w:rFonts w:cstheme="minorHAnsi"/>
-        </w:rPr>
-        <w:t xml:space="preserve"> from a testin</w:t>
-      </w:r>
-      <w:r>
-        <w:rPr>
-          <w:rFonts w:cstheme="minorHAnsi"/>
-        </w:rPr>
-        <w:t>g</w:t>
-      </w:r>
-      <w:r>
-        <w:rPr>
-          <w:rFonts w:cstheme="minorHAnsi"/>
-        </w:rPr>
-        <w:t xml:space="preserve"> perspective. </w:t>
-      </w:r>
-      <w:r>
-        <w:rPr>
-          <w:rFonts w:cstheme="minorHAnsi"/>
-        </w:rPr>
-        <w:t xml:space="preserve">The starting point of this project is a document </w:t>
-      </w:r>
-      <w:r>
-        <w:rPr>
-          <w:rFonts w:cstheme="minorHAnsi"/>
-        </w:rPr>
-        <w:t>which</w:t>
-      </w:r>
-      <w:r>
-        <w:rPr>
-          <w:rFonts w:cstheme="minorHAnsi"/>
-        </w:rPr>
-        <w:t xml:space="preserve"> describes the GTL case.</w:t>
-      </w:r>
-      <w:r>
-        <w:rPr>
-          <w:rFonts w:cstheme="minorHAnsi"/>
-        </w:rPr>
-        <w:t xml:space="preserve"> In short, the library is interested in a system that will be used for managing their business. </w:t>
-      </w:r>
-      <w:r>
-        <w:rPr>
-          <w:rFonts w:cstheme="minorHAnsi"/>
-        </w:rPr>
-        <w:t xml:space="preserve">Throughout this project, we made several assumptions about the case, when information was missing. These assumptions are mentioned and explained in the continuation of the report. </w:t>
-      </w:r>
-      <w:r>
-        <w:rPr>
-          <w:rFonts w:cstheme="minorHAnsi"/>
-        </w:rPr>
-        <w:t>First, we assumed that the system the library wants is a</w:t>
-      </w:r>
-      <w:r>
-        <w:rPr>
-          <w:rFonts w:cstheme="minorHAnsi"/>
-        </w:rPr>
-        <w:t xml:space="preserve"> new custom </w:t>
-      </w:r>
-      <w:r>
-        <w:rPr>
-          <w:rFonts w:cstheme="minorHAnsi"/>
-        </w:rPr>
-        <w:t xml:space="preserve">software </w:t>
-      </w:r>
-      <w:r>
-        <w:rPr>
-          <w:rFonts w:cstheme="minorHAnsi"/>
-        </w:rPr>
-        <w:t xml:space="preserve">solution. Therefore, we categorized this project as a software development project. Going forward, </w:t>
-      </w:r>
-      <w:r>
-        <w:rPr>
-          <w:rFonts w:cstheme="minorHAnsi"/>
-        </w:rPr>
-        <w:t xml:space="preserve">to the project start-up stage, we constructed a Project Initiation Document (PID). The purpose of a PID is to clearly define what the library, which is the customer in this case, </w:t>
-      </w:r>
-      <w:r>
-        <w:rPr>
-          <w:rFonts w:cstheme="minorHAnsi"/>
-        </w:rPr>
-        <w:t>should</w:t>
-      </w:r>
-      <w:r>
-        <w:rPr>
-          <w:rFonts w:cstheme="minorHAnsi"/>
-        </w:rPr>
-        <w:t xml:space="preserve"> expect to receive from us, the suppliers of the system, at the end of the project. </w:t>
-      </w:r>
-    </w:p>
-    <w:p>
-      <w:pPr>
-        <w:pStyle w:val="Heading3"/>
-        <w:rPr>
-          <w:rFonts w:asciiTheme="minorHAnsi" w:hAnsiTheme="minorHAnsi" w:cstheme="minorHAnsi"/>
-        </w:rPr>
-      </w:pPr>
-      <w:bookmarkStart w:id="17" w:name="_Toc9501683"/>
-      <w:r>
-        <w:rPr>
-          <w:rFonts w:asciiTheme="minorHAnsi" w:hAnsiTheme="minorHAnsi" w:cstheme="minorHAnsi"/>
-        </w:rPr>
-        <w:t>GTL PID</w:t>
-      </w:r>
-      <w:bookmarkEnd w:id="17"/>
       <w:r>
         <w:rPr>
           <w:rFonts w:asciiTheme="minorHAnsi" w:hAnsiTheme="minorHAnsi" w:cstheme="minorHAnsi"/>
@@ -3758,7 +3740,6 @@
         <w:rPr>
           <w:rFonts w:cstheme="minorHAnsi"/>
         </w:rPr>
-        <w:lastRenderedPageBreak/>
         <w:t xml:space="preserve">Project objective </w:t>
       </w:r>
     </w:p>
@@ -4309,6 +4290,7 @@
         <w:rPr>
           <w:rFonts w:cstheme="minorHAnsi"/>
         </w:rPr>
+        <w:lastRenderedPageBreak/>
         <w:t xml:space="preserve">Resources </w:t>
       </w:r>
     </w:p>
@@ -4363,7 +4345,6 @@
         <w:rPr>
           <w:rFonts w:cstheme="minorHAnsi"/>
         </w:rPr>
-        <w:lastRenderedPageBreak/>
         <w:t>Time is two months to complete</w:t>
       </w:r>
     </w:p>
@@ -4405,13 +4386,87 @@
           <w:rFonts w:asciiTheme="minorHAnsi" w:hAnsiTheme="minorHAnsi" w:cstheme="minorHAnsi"/>
         </w:rPr>
       </w:pPr>
-      <w:bookmarkStart w:id="18" w:name="_Toc9501684"/>
+      <w:bookmarkStart w:id="17" w:name="_Toc9583241"/>
       <w:r>
         <w:rPr>
           <w:rFonts w:asciiTheme="minorHAnsi" w:hAnsiTheme="minorHAnsi" w:cstheme="minorHAnsi"/>
         </w:rPr>
         <w:t>Designing a testable architecture</w:t>
       </w:r>
+      <w:bookmarkEnd w:id="17"/>
+      <w:r>
+        <w:rPr>
+          <w:rFonts w:asciiTheme="minorHAnsi" w:hAnsiTheme="minorHAnsi" w:cstheme="minorHAnsi"/>
+        </w:rPr>
+        <w:t xml:space="preserve"> </w:t>
+      </w:r>
+    </w:p>
+    <w:p>
+      <w:pPr>
+        <w:rPr>
+          <w:rFonts w:cstheme="minorHAnsi"/>
+        </w:rPr>
+      </w:pPr>
+      <w:r>
+        <w:rPr>
+          <w:rFonts w:cstheme="minorHAnsi"/>
+        </w:rPr>
+        <w:t>Dependency injection</w:t>
+      </w:r>
+    </w:p>
+    <w:p>
+      <w:pPr>
+        <w:rPr>
+          <w:rFonts w:cstheme="minorHAnsi"/>
+        </w:rPr>
+      </w:pPr>
+      <w:r>
+        <w:rPr>
+          <w:rFonts w:cstheme="minorHAnsi"/>
+        </w:rPr>
+        <w:t>Inversion of control</w:t>
+      </w:r>
+    </w:p>
+    <w:p>
+      <w:pPr>
+        <w:rPr>
+          <w:rFonts w:cstheme="minorHAnsi"/>
+        </w:rPr>
+      </w:pPr>
+      <w:r>
+        <w:rPr>
+          <w:rFonts w:cstheme="minorHAnsi"/>
+        </w:rPr>
+        <w:t>Simple factory</w:t>
+      </w:r>
+    </w:p>
+    <w:p>
+      <w:pPr>
+        <w:rPr>
+          <w:rFonts w:cstheme="minorHAnsi"/>
+        </w:rPr>
+      </w:pPr>
+      <w:r>
+        <w:rPr>
+          <w:rFonts w:cstheme="minorHAnsi"/>
+        </w:rPr>
+        <w:t xml:space="preserve">Abstract factory </w:t>
+      </w:r>
+    </w:p>
+    <w:p>
+      <w:pPr>
+        <w:pStyle w:val="Heading2"/>
+        <w:rPr>
+          <w:rFonts w:asciiTheme="minorHAnsi" w:hAnsiTheme="minorHAnsi" w:cstheme="minorHAnsi"/>
+        </w:rPr>
+      </w:pPr>
+      <w:bookmarkStart w:id="18" w:name="_Toc9583242"/>
+      <w:r>
+        <w:rPr>
+          <w:rFonts w:asciiTheme="minorHAnsi" w:hAnsiTheme="minorHAnsi" w:cstheme="minorHAnsi"/>
+        </w:rPr>
+        <w:t>Coding standards</w:t>
+      </w:r>
       <w:bookmarkEnd w:id="18"/>
       <w:r>
         <w:rPr>
@@ -4430,46 +4485,7 @@
         <w:rPr>
           <w:rFonts w:cstheme="minorHAnsi"/>
         </w:rPr>
-        <w:t>Dependency injection</w:t>
-      </w:r>
-    </w:p>
-    <w:p>
-      <w:pPr>
-        <w:rPr>
-          <w:rFonts w:cstheme="minorHAnsi"/>
-        </w:rPr>
-      </w:pPr>
-      <w:r>
-        <w:rPr>
-          <w:rFonts w:cstheme="minorHAnsi"/>
-        </w:rPr>
-        <w:t>Inversion of control</w:t>
-      </w:r>
-    </w:p>
-    <w:p>
-      <w:pPr>
-        <w:rPr>
-          <w:rFonts w:cstheme="minorHAnsi"/>
-        </w:rPr>
-      </w:pPr>
-      <w:r>
-        <w:rPr>
-          <w:rFonts w:cstheme="minorHAnsi"/>
-        </w:rPr>
-        <w:t>Simple factory</w:t>
-      </w:r>
-    </w:p>
-    <w:p>
-      <w:pPr>
-        <w:rPr>
-          <w:rFonts w:cstheme="minorHAnsi"/>
-        </w:rPr>
-      </w:pPr>
-      <w:r>
-        <w:rPr>
-          <w:rFonts w:cstheme="minorHAnsi"/>
-        </w:rPr>
-        <w:t xml:space="preserve">Abstract factory </w:t>
+        <w:t>Meaningful names, intention-revealing names, pronounceable name, searchable name, one word per concept (clean code references)</w:t>
       </w:r>
     </w:p>
     <w:p>
@@ -4479,12 +4495,12 @@
           <w:rFonts w:asciiTheme="minorHAnsi" w:hAnsiTheme="minorHAnsi" w:cstheme="minorHAnsi"/>
         </w:rPr>
       </w:pPr>
-      <w:bookmarkStart w:id="19" w:name="_Toc9501685"/>
-      <w:r>
-        <w:rPr>
-          <w:rFonts w:asciiTheme="minorHAnsi" w:hAnsiTheme="minorHAnsi" w:cstheme="minorHAnsi"/>
-        </w:rPr>
-        <w:t>Coding standards</w:t>
+      <w:bookmarkStart w:id="19" w:name="_Toc9583243"/>
+      <w:r>
+        <w:rPr>
+          <w:rFonts w:asciiTheme="minorHAnsi" w:hAnsiTheme="minorHAnsi" w:cstheme="minorHAnsi"/>
+        </w:rPr>
+        <w:t>Scope &amp; Test Strategy</w:t>
       </w:r>
       <w:bookmarkEnd w:id="19"/>
       <w:r>
@@ -4496,54 +4512,19 @@
     </w:p>
     <w:p>
       <w:pPr>
-        <w:rPr>
-          <w:rFonts w:cstheme="minorHAnsi"/>
-        </w:rPr>
-      </w:pPr>
-      <w:r>
-        <w:rPr>
-          <w:rFonts w:cstheme="minorHAnsi"/>
-        </w:rPr>
-        <w:t>Meaningful names, intention-revealing names, pronounceable name, searchable name, one word per concept (clean code references)</w:t>
-      </w:r>
-    </w:p>
-    <w:p>
-      <w:pPr>
         <w:pStyle w:val="Heading2"/>
         <w:rPr>
           <w:rFonts w:asciiTheme="minorHAnsi" w:hAnsiTheme="minorHAnsi" w:cstheme="minorHAnsi"/>
         </w:rPr>
       </w:pPr>
-      <w:bookmarkStart w:id="20" w:name="_Toc9501686"/>
-      <w:r>
-        <w:rPr>
-          <w:rFonts w:asciiTheme="minorHAnsi" w:hAnsiTheme="minorHAnsi" w:cstheme="minorHAnsi"/>
-        </w:rPr>
-        <w:t>Scope &amp; Test Strategy</w:t>
+      <w:bookmarkStart w:id="20" w:name="_Toc9583244"/>
+      <w:r>
+        <w:rPr>
+          <w:rFonts w:asciiTheme="minorHAnsi" w:hAnsiTheme="minorHAnsi" w:cstheme="minorHAnsi"/>
+        </w:rPr>
+        <w:t>Risks Analysis</w:t>
       </w:r>
       <w:bookmarkEnd w:id="20"/>
-      <w:r>
-        <w:rPr>
-          <w:rFonts w:asciiTheme="minorHAnsi" w:hAnsiTheme="minorHAnsi" w:cstheme="minorHAnsi"/>
-        </w:rPr>
-        <w:t xml:space="preserve"> </w:t>
-      </w:r>
-    </w:p>
-    <w:p>
-      <w:pPr>
-        <w:pStyle w:val="Heading2"/>
-        <w:rPr>
-          <w:rFonts w:asciiTheme="minorHAnsi" w:hAnsiTheme="minorHAnsi" w:cstheme="minorHAnsi"/>
-        </w:rPr>
-      </w:pPr>
-      <w:bookmarkStart w:id="21" w:name="_Toc9501687"/>
-      <w:r>
-        <w:rPr>
-          <w:rFonts w:asciiTheme="minorHAnsi" w:hAnsiTheme="minorHAnsi" w:cstheme="minorHAnsi"/>
-        </w:rPr>
-        <w:t>Risks Analysis</w:t>
-      </w:r>
-      <w:bookmarkEnd w:id="21"/>
       <w:r>
         <w:rPr>
           <w:rFonts w:asciiTheme="minorHAnsi" w:hAnsiTheme="minorHAnsi" w:cstheme="minorHAnsi"/>
@@ -4851,7 +4832,11 @@
           </w:tcPr>
           <w:p>
             <w:r>
-              <w:t xml:space="preserve">No business case has been provided which makes it hard to figure out what the main objectives that the system should solve are </w:t>
+              <w:t xml:space="preserve">No business case has been provided which makes it hard to figure out what the main </w:t>
+            </w:r>
+            <w:r>
+              <w:lastRenderedPageBreak/>
+              <w:t xml:space="preserve">objectives that the system should solve are </w:t>
             </w:r>
           </w:p>
         </w:tc>
@@ -4861,6 +4846,7 @@
           </w:tcPr>
           <w:p>
             <w:r>
+              <w:lastRenderedPageBreak/>
               <w:t>Medium</w:t>
             </w:r>
           </w:p>
@@ -4881,7 +4867,11 @@
           </w:tcPr>
           <w:p>
             <w:r>
-              <w:t>Team must resign to select some possible objectives from the description of the case</w:t>
+              <w:t xml:space="preserve">Team must resign to select some possible </w:t>
+            </w:r>
+            <w:r>
+              <w:lastRenderedPageBreak/>
+              <w:t>objectives from the description of the case</w:t>
             </w:r>
           </w:p>
         </w:tc>
@@ -4893,6 +4883,7 @@
           </w:tcPr>
           <w:p>
             <w:r>
+              <w:lastRenderedPageBreak/>
               <w:t>5</w:t>
             </w:r>
           </w:p>
@@ -4916,11 +4907,7 @@
               <w:t xml:space="preserve">Team is </w:t>
             </w:r>
             <w:r>
-              <w:t xml:space="preserve">assigned a fixed deadline to complete the </w:t>
-            </w:r>
-            <w:r>
-              <w:lastRenderedPageBreak/>
-              <w:t xml:space="preserve">project which may contribute to lower the quality of the system </w:t>
+              <w:t xml:space="preserve">assigned a fixed deadline to complete the project which may contribute to lower the quality of the system </w:t>
             </w:r>
           </w:p>
         </w:tc>
@@ -4930,7 +4917,6 @@
           </w:tcPr>
           <w:p>
             <w:r>
-              <w:lastRenderedPageBreak/>
               <w:t>Medium</w:t>
             </w:r>
           </w:p>
@@ -4951,11 +4937,7 @@
           </w:tcPr>
           <w:p>
             <w:r>
-              <w:t xml:space="preserve">Team must manage their time effectively </w:t>
-            </w:r>
-            <w:r>
-              <w:lastRenderedPageBreak/>
-              <w:t>and stick to the agreed project schedule without sacrificing standards for quality</w:t>
+              <w:t>Team must manage their time effectively and stick to the agreed project schedule without sacrificing standards for quality</w:t>
             </w:r>
           </w:p>
         </w:tc>
@@ -4977,14 +4959,49 @@
           <w:rFonts w:asciiTheme="minorHAnsi" w:hAnsiTheme="minorHAnsi" w:cstheme="minorHAnsi"/>
         </w:rPr>
       </w:pPr>
-      <w:bookmarkStart w:id="22" w:name="_Toc9501688"/>
+      <w:bookmarkStart w:id="21" w:name="_Toc9583245"/>
       <w:r>
         <w:rPr>
           <w:rFonts w:asciiTheme="minorHAnsi" w:hAnsiTheme="minorHAnsi" w:cstheme="minorHAnsi"/>
         </w:rPr>
         <w:t>Applied Test Techniques</w:t>
       </w:r>
+      <w:bookmarkEnd w:id="21"/>
+      <w:r>
+        <w:rPr>
+          <w:rFonts w:asciiTheme="minorHAnsi" w:hAnsiTheme="minorHAnsi" w:cstheme="minorHAnsi"/>
+        </w:rPr>
+        <w:t xml:space="preserve"> </w:t>
+      </w:r>
+    </w:p>
+    <w:p>
+      <w:r>
+        <w:t>Unit test – we follow the naming convention Unit under test, scenario, expected outcome</w:t>
+      </w:r>
+      <w:r>
+        <w:t>[shown in picture x]</w:t>
+      </w:r>
+      <w:r>
+        <w:t>.</w:t>
+      </w:r>
+      <w:bookmarkStart w:id="22" w:name="_GoBack"/>
       <w:bookmarkEnd w:id="22"/>
+    </w:p>
+    <w:p>
+      <w:pPr>
+        <w:pStyle w:val="Heading2"/>
+        <w:rPr>
+          <w:rFonts w:asciiTheme="minorHAnsi" w:hAnsiTheme="minorHAnsi" w:cstheme="minorHAnsi"/>
+        </w:rPr>
+      </w:pPr>
+      <w:bookmarkStart w:id="23" w:name="_Toc9583246"/>
+      <w:r>
+        <w:rPr>
+          <w:rFonts w:asciiTheme="minorHAnsi" w:hAnsiTheme="minorHAnsi" w:cstheme="minorHAnsi"/>
+        </w:rPr>
+        <w:t>Test Plan</w:t>
+      </w:r>
+      <w:bookmarkEnd w:id="23"/>
       <w:r>
         <w:rPr>
           <w:rFonts w:asciiTheme="minorHAnsi" w:hAnsiTheme="minorHAnsi" w:cstheme="minorHAnsi"/>
@@ -4999,14 +5016,14 @@
           <w:rFonts w:asciiTheme="minorHAnsi" w:hAnsiTheme="minorHAnsi" w:cstheme="minorHAnsi"/>
         </w:rPr>
       </w:pPr>
-      <w:bookmarkStart w:id="23" w:name="_Toc9501689"/>
-      <w:r>
-        <w:rPr>
-          <w:rFonts w:asciiTheme="minorHAnsi" w:hAnsiTheme="minorHAnsi" w:cstheme="minorHAnsi"/>
-        </w:rPr>
-        <w:t>Test Plan</w:t>
-      </w:r>
-      <w:bookmarkEnd w:id="23"/>
+      <w:bookmarkStart w:id="24" w:name="_Toc9583247"/>
+      <w:r>
+        <w:rPr>
+          <w:rFonts w:asciiTheme="minorHAnsi" w:hAnsiTheme="minorHAnsi" w:cstheme="minorHAnsi"/>
+        </w:rPr>
+        <w:t>Test Coverage</w:t>
+      </w:r>
+      <w:bookmarkEnd w:id="24"/>
       <w:r>
         <w:rPr>
           <w:rFonts w:asciiTheme="minorHAnsi" w:hAnsiTheme="minorHAnsi" w:cstheme="minorHAnsi"/>
@@ -5021,14 +5038,14 @@
           <w:rFonts w:asciiTheme="minorHAnsi" w:hAnsiTheme="minorHAnsi" w:cstheme="minorHAnsi"/>
         </w:rPr>
       </w:pPr>
-      <w:bookmarkStart w:id="24" w:name="_Toc9501690"/>
-      <w:r>
-        <w:rPr>
-          <w:rFonts w:asciiTheme="minorHAnsi" w:hAnsiTheme="minorHAnsi" w:cstheme="minorHAnsi"/>
-        </w:rPr>
-        <w:t>Test Coverage</w:t>
-      </w:r>
-      <w:bookmarkEnd w:id="24"/>
+      <w:bookmarkStart w:id="25" w:name="_Toc9583248"/>
+      <w:r>
+        <w:rPr>
+          <w:rFonts w:asciiTheme="minorHAnsi" w:hAnsiTheme="minorHAnsi" w:cstheme="minorHAnsi"/>
+        </w:rPr>
+        <w:t>Test Automation</w:t>
+      </w:r>
+      <w:bookmarkEnd w:id="25"/>
       <w:r>
         <w:rPr>
           <w:rFonts w:asciiTheme="minorHAnsi" w:hAnsiTheme="minorHAnsi" w:cstheme="minorHAnsi"/>
@@ -5043,14 +5060,14 @@
           <w:rFonts w:asciiTheme="minorHAnsi" w:hAnsiTheme="minorHAnsi" w:cstheme="minorHAnsi"/>
         </w:rPr>
       </w:pPr>
-      <w:bookmarkStart w:id="25" w:name="_Toc9501691"/>
-      <w:r>
-        <w:rPr>
-          <w:rFonts w:asciiTheme="minorHAnsi" w:hAnsiTheme="minorHAnsi" w:cstheme="minorHAnsi"/>
-        </w:rPr>
-        <w:t>Test Automation</w:t>
-      </w:r>
-      <w:bookmarkEnd w:id="25"/>
+      <w:bookmarkStart w:id="26" w:name="_Toc9583249"/>
+      <w:r>
+        <w:rPr>
+          <w:rFonts w:asciiTheme="minorHAnsi" w:hAnsiTheme="minorHAnsi" w:cstheme="minorHAnsi"/>
+        </w:rPr>
+        <w:t>Test Management</w:t>
+      </w:r>
+      <w:bookmarkEnd w:id="26"/>
       <w:r>
         <w:rPr>
           <w:rFonts w:asciiTheme="minorHAnsi" w:hAnsiTheme="minorHAnsi" w:cstheme="minorHAnsi"/>
@@ -5065,14 +5082,30 @@
           <w:rFonts w:asciiTheme="minorHAnsi" w:hAnsiTheme="minorHAnsi" w:cstheme="minorHAnsi"/>
         </w:rPr>
       </w:pPr>
-      <w:bookmarkStart w:id="26" w:name="_Toc9501692"/>
-      <w:r>
-        <w:rPr>
-          <w:rFonts w:asciiTheme="minorHAnsi" w:hAnsiTheme="minorHAnsi" w:cstheme="minorHAnsi"/>
-        </w:rPr>
-        <w:t>Test Management</w:t>
-      </w:r>
-      <w:bookmarkEnd w:id="26"/>
+      <w:bookmarkStart w:id="27" w:name="_Toc9583250"/>
+      <w:r>
+        <w:rPr>
+          <w:rFonts w:asciiTheme="minorHAnsi" w:hAnsiTheme="minorHAnsi" w:cstheme="minorHAnsi"/>
+        </w:rPr>
+        <w:t>Test Control</w:t>
+      </w:r>
+      <w:bookmarkEnd w:id="27"/>
+    </w:p>
+    <w:p>
+      <w:pPr>
+        <w:pStyle w:val="Heading2"/>
+        <w:rPr>
+          <w:rFonts w:asciiTheme="minorHAnsi" w:hAnsiTheme="minorHAnsi" w:cstheme="minorHAnsi"/>
+        </w:rPr>
+      </w:pPr>
+      <w:bookmarkStart w:id="28" w:name="_Toc9583251"/>
+      <w:r>
+        <w:rPr>
+          <w:rFonts w:asciiTheme="minorHAnsi" w:hAnsiTheme="minorHAnsi" w:cstheme="minorHAnsi"/>
+        </w:rPr>
+        <w:t>Discussion</w:t>
+      </w:r>
+      <w:bookmarkEnd w:id="28"/>
       <w:r>
         <w:rPr>
           <w:rFonts w:asciiTheme="minorHAnsi" w:hAnsiTheme="minorHAnsi" w:cstheme="minorHAnsi"/>
@@ -5087,45 +5120,7 @@
           <w:rFonts w:asciiTheme="minorHAnsi" w:hAnsiTheme="minorHAnsi" w:cstheme="minorHAnsi"/>
         </w:rPr>
       </w:pPr>
-      <w:bookmarkStart w:id="27" w:name="_Toc9501693"/>
-      <w:r>
-        <w:rPr>
-          <w:rFonts w:asciiTheme="minorHAnsi" w:hAnsiTheme="minorHAnsi" w:cstheme="minorHAnsi"/>
-        </w:rPr>
-        <w:t>Test Control</w:t>
-      </w:r>
-      <w:bookmarkEnd w:id="27"/>
-    </w:p>
-    <w:p>
-      <w:pPr>
-        <w:pStyle w:val="Heading2"/>
-        <w:rPr>
-          <w:rFonts w:asciiTheme="minorHAnsi" w:hAnsiTheme="minorHAnsi" w:cstheme="minorHAnsi"/>
-        </w:rPr>
-      </w:pPr>
-      <w:bookmarkStart w:id="28" w:name="_Toc9501694"/>
-      <w:r>
-        <w:rPr>
-          <w:rFonts w:asciiTheme="minorHAnsi" w:hAnsiTheme="minorHAnsi" w:cstheme="minorHAnsi"/>
-        </w:rPr>
-        <w:t>Discussion</w:t>
-      </w:r>
-      <w:bookmarkEnd w:id="28"/>
-      <w:r>
-        <w:rPr>
-          <w:rFonts w:asciiTheme="minorHAnsi" w:hAnsiTheme="minorHAnsi" w:cstheme="minorHAnsi"/>
-        </w:rPr>
-        <w:t xml:space="preserve"> </w:t>
-      </w:r>
-    </w:p>
-    <w:p>
-      <w:pPr>
-        <w:pStyle w:val="Heading2"/>
-        <w:rPr>
-          <w:rFonts w:asciiTheme="minorHAnsi" w:hAnsiTheme="minorHAnsi" w:cstheme="minorHAnsi"/>
-        </w:rPr>
-      </w:pPr>
-      <w:bookmarkStart w:id="29" w:name="_Toc9501695"/>
+      <w:bookmarkStart w:id="29" w:name="_Toc9583252"/>
       <w:r>
         <w:rPr>
           <w:rFonts w:asciiTheme="minorHAnsi" w:hAnsiTheme="minorHAnsi" w:cstheme="minorHAnsi"/>
@@ -5149,7 +5144,7 @@
           <w:szCs w:val="22"/>
         </w:rPr>
       </w:pPr>
-      <w:bookmarkStart w:id="30" w:name="_Toc9501696"/>
+      <w:bookmarkStart w:id="30" w:name="_Toc9583253"/>
       <w:r>
         <w:rPr>
           <w:rFonts w:asciiTheme="minorHAnsi" w:hAnsiTheme="minorHAnsi" w:cstheme="minorHAnsi"/>
@@ -6673,7 +6668,7 @@
 </file>
 
 <file path=customXml/itemProps1.xml><?xml version="1.0" encoding="utf-8"?>
-<ds:datastoreItem xmlns:ds="http://schemas.openxmlformats.org/officeDocument/2006/customXml" ds:itemID="{300C7E49-888D-42A6-9927-62C145A9B9FC}">
+<ds:datastoreItem xmlns:ds="http://schemas.openxmlformats.org/officeDocument/2006/customXml" ds:itemID="{2B3780A0-81BD-4678-8E69-36C4F18B38E2}">
   <ds:schemaRefs>
     <ds:schemaRef ds:uri="http://schemas.openxmlformats.org/officeDocument/2006/bibliography"/>
   </ds:schemaRefs>

</xml_diff>

<commit_message>
Added more tests again
</commit_message>
<xml_diff>
--- a/report/Report.docx
+++ b/report/Report.docx
@@ -3498,6 +3498,25 @@
         </w:rPr>
         <w:t xml:space="preserve"> </w:t>
       </w:r>
+      <w:bookmarkStart w:id="14" w:name="_Toc9583238"/>
+      <w:bookmarkStart w:id="15" w:name="_GoBack"/>
+      <w:bookmarkEnd w:id="15"/>
+    </w:p>
+    <w:p>
+      <w:pPr>
+        <w:rPr>
+          <w:rFonts w:eastAsiaTheme="majorEastAsia" w:cstheme="minorHAnsi"/>
+          <w:color w:val="2F5496" w:themeColor="accent1" w:themeShade="BF"/>
+          <w:sz w:val="32"/>
+          <w:szCs w:val="32"/>
+        </w:rPr>
+      </w:pPr>
+      <w:r>
+        <w:rPr>
+          <w:rFonts w:cstheme="minorHAnsi"/>
+        </w:rPr>
+        <w:br w:type="page"/>
+      </w:r>
     </w:p>
     <w:p>
       <w:pPr>
@@ -3506,12 +3525,18 @@
           <w:rFonts w:asciiTheme="minorHAnsi" w:hAnsiTheme="minorHAnsi" w:cstheme="minorHAnsi"/>
         </w:rPr>
       </w:pPr>
-      <w:bookmarkStart w:id="14" w:name="_Toc9583238"/>
-      <w:r>
-        <w:rPr>
-          <w:rFonts w:asciiTheme="minorHAnsi" w:hAnsiTheme="minorHAnsi" w:cstheme="minorHAnsi"/>
-        </w:rPr>
-        <w:t>Test</w:t>
+      <w:r>
+        <w:rPr>
+          <w:rFonts w:asciiTheme="minorHAnsi" w:hAnsiTheme="minorHAnsi" w:cstheme="minorHAnsi"/>
+        </w:rPr>
+        <w:lastRenderedPageBreak/>
+        <w:t>T</w:t>
+      </w:r>
+      <w:r>
+        <w:rPr>
+          <w:rFonts w:asciiTheme="minorHAnsi" w:hAnsiTheme="minorHAnsi" w:cstheme="minorHAnsi"/>
+        </w:rPr>
+        <w:t>est</w:t>
       </w:r>
       <w:bookmarkEnd w:id="14"/>
     </w:p>
@@ -3522,14 +3547,14 @@
           <w:rFonts w:asciiTheme="minorHAnsi" w:hAnsiTheme="minorHAnsi" w:cstheme="minorHAnsi"/>
         </w:rPr>
       </w:pPr>
-      <w:bookmarkStart w:id="15" w:name="_Toc9583239"/>
+      <w:bookmarkStart w:id="16" w:name="_Toc9583239"/>
       <w:r>
         <w:rPr>
           <w:rFonts w:asciiTheme="minorHAnsi" w:hAnsiTheme="minorHAnsi" w:cstheme="minorHAnsi"/>
         </w:rPr>
         <w:t>Introduction</w:t>
       </w:r>
-      <w:bookmarkEnd w:id="15"/>
+      <w:bookmarkEnd w:id="16"/>
       <w:r>
         <w:rPr>
           <w:rFonts w:asciiTheme="minorHAnsi" w:hAnsiTheme="minorHAnsi" w:cstheme="minorHAnsi"/>
@@ -3665,15 +3690,14 @@
           <w:rFonts w:asciiTheme="minorHAnsi" w:hAnsiTheme="minorHAnsi" w:cstheme="minorHAnsi"/>
         </w:rPr>
       </w:pPr>
-      <w:bookmarkStart w:id="16" w:name="_Toc9583240"/>
-      <w:r>
-        <w:rPr>
-          <w:rFonts w:asciiTheme="minorHAnsi" w:hAnsiTheme="minorHAnsi" w:cstheme="minorHAnsi"/>
-        </w:rPr>
-        <w:lastRenderedPageBreak/>
+      <w:bookmarkStart w:id="17" w:name="_Toc9583240"/>
+      <w:r>
+        <w:rPr>
+          <w:rFonts w:asciiTheme="minorHAnsi" w:hAnsiTheme="minorHAnsi" w:cstheme="minorHAnsi"/>
+        </w:rPr>
         <w:t>GTL PID</w:t>
       </w:r>
-      <w:bookmarkEnd w:id="16"/>
+      <w:bookmarkEnd w:id="17"/>
       <w:r>
         <w:rPr>
           <w:rFonts w:asciiTheme="minorHAnsi" w:hAnsiTheme="minorHAnsi" w:cstheme="minorHAnsi"/>
@@ -4137,6 +4161,7 @@
         <w:rPr>
           <w:rFonts w:cstheme="minorHAnsi"/>
         </w:rPr>
+        <w:lastRenderedPageBreak/>
         <w:t>Documentation about the systems design, implementation</w:t>
       </w:r>
       <w:r>
@@ -4290,7 +4315,6 @@
         <w:rPr>
           <w:rFonts w:cstheme="minorHAnsi"/>
         </w:rPr>
-        <w:lastRenderedPageBreak/>
         <w:t xml:space="preserve">Resources </w:t>
       </w:r>
     </w:p>
@@ -4386,14 +4410,14 @@
           <w:rFonts w:asciiTheme="minorHAnsi" w:hAnsiTheme="minorHAnsi" w:cstheme="minorHAnsi"/>
         </w:rPr>
       </w:pPr>
-      <w:bookmarkStart w:id="17" w:name="_Toc9583241"/>
+      <w:bookmarkStart w:id="18" w:name="_Toc9583241"/>
       <w:r>
         <w:rPr>
           <w:rFonts w:asciiTheme="minorHAnsi" w:hAnsiTheme="minorHAnsi" w:cstheme="minorHAnsi"/>
         </w:rPr>
         <w:t>Designing a testable architecture</w:t>
       </w:r>
-      <w:bookmarkEnd w:id="17"/>
+      <w:bookmarkEnd w:id="18"/>
       <w:r>
         <w:rPr>
           <w:rFonts w:asciiTheme="minorHAnsi" w:hAnsiTheme="minorHAnsi" w:cstheme="minorHAnsi"/>
@@ -4460,14 +4484,14 @@
           <w:rFonts w:asciiTheme="minorHAnsi" w:hAnsiTheme="minorHAnsi" w:cstheme="minorHAnsi"/>
         </w:rPr>
       </w:pPr>
-      <w:bookmarkStart w:id="18" w:name="_Toc9583242"/>
+      <w:bookmarkStart w:id="19" w:name="_Toc9583242"/>
       <w:r>
         <w:rPr>
           <w:rFonts w:asciiTheme="minorHAnsi" w:hAnsiTheme="minorHAnsi" w:cstheme="minorHAnsi"/>
         </w:rPr>
         <w:t>Coding standards</w:t>
       </w:r>
-      <w:bookmarkEnd w:id="18"/>
+      <w:bookmarkEnd w:id="19"/>
       <w:r>
         <w:rPr>
           <w:rFonts w:asciiTheme="minorHAnsi" w:hAnsiTheme="minorHAnsi" w:cstheme="minorHAnsi"/>
@@ -4495,14 +4519,14 @@
           <w:rFonts w:asciiTheme="minorHAnsi" w:hAnsiTheme="minorHAnsi" w:cstheme="minorHAnsi"/>
         </w:rPr>
       </w:pPr>
-      <w:bookmarkStart w:id="19" w:name="_Toc9583243"/>
+      <w:bookmarkStart w:id="20" w:name="_Toc9583243"/>
       <w:r>
         <w:rPr>
           <w:rFonts w:asciiTheme="minorHAnsi" w:hAnsiTheme="minorHAnsi" w:cstheme="minorHAnsi"/>
         </w:rPr>
         <w:t>Scope &amp; Test Strategy</w:t>
       </w:r>
-      <w:bookmarkEnd w:id="19"/>
+      <w:bookmarkEnd w:id="20"/>
       <w:r>
         <w:rPr>
           <w:rFonts w:asciiTheme="minorHAnsi" w:hAnsiTheme="minorHAnsi" w:cstheme="minorHAnsi"/>
@@ -4517,14 +4541,14 @@
           <w:rFonts w:asciiTheme="minorHAnsi" w:hAnsiTheme="minorHAnsi" w:cstheme="minorHAnsi"/>
         </w:rPr>
       </w:pPr>
-      <w:bookmarkStart w:id="20" w:name="_Toc9583244"/>
+      <w:bookmarkStart w:id="21" w:name="_Toc9583244"/>
       <w:r>
         <w:rPr>
           <w:rFonts w:asciiTheme="minorHAnsi" w:hAnsiTheme="minorHAnsi" w:cstheme="minorHAnsi"/>
         </w:rPr>
         <w:t>Risks Analysis</w:t>
       </w:r>
-      <w:bookmarkEnd w:id="20"/>
+      <w:bookmarkEnd w:id="21"/>
       <w:r>
         <w:rPr>
           <w:rFonts w:asciiTheme="minorHAnsi" w:hAnsiTheme="minorHAnsi" w:cstheme="minorHAnsi"/>
@@ -4673,7 +4697,11 @@
           </w:tcPr>
           <w:p>
             <w:r>
-              <w:t xml:space="preserve">Team must rely on following best practices and standards instead of experience </w:t>
+              <w:t xml:space="preserve">Team must rely on following best practices and </w:t>
+            </w:r>
+            <w:r>
+              <w:lastRenderedPageBreak/>
+              <w:t xml:space="preserve">standards instead of experience </w:t>
             </w:r>
           </w:p>
         </w:tc>
@@ -4685,6 +4713,7 @@
           </w:tcPr>
           <w:p>
             <w:r>
+              <w:lastRenderedPageBreak/>
               <w:t>2</w:t>
             </w:r>
           </w:p>
@@ -4832,11 +4861,7 @@
           </w:tcPr>
           <w:p>
             <w:r>
-              <w:t xml:space="preserve">No business case has been provided which makes it hard to figure out what the main </w:t>
-            </w:r>
-            <w:r>
-              <w:lastRenderedPageBreak/>
-              <w:t xml:space="preserve">objectives that the system should solve are </w:t>
+              <w:t xml:space="preserve">No business case has been provided which makes it hard to figure out what the main objectives that the system should solve are </w:t>
             </w:r>
           </w:p>
         </w:tc>
@@ -4846,7 +4871,6 @@
           </w:tcPr>
           <w:p>
             <w:r>
-              <w:lastRenderedPageBreak/>
               <w:t>Medium</w:t>
             </w:r>
           </w:p>
@@ -4867,11 +4891,7 @@
           </w:tcPr>
           <w:p>
             <w:r>
-              <w:t xml:space="preserve">Team must resign to select some possible </w:t>
-            </w:r>
-            <w:r>
-              <w:lastRenderedPageBreak/>
-              <w:t>objectives from the description of the case</w:t>
+              <w:t>Team must resign to select some possible objectives from the description of the case</w:t>
             </w:r>
           </w:p>
         </w:tc>
@@ -4883,7 +4903,6 @@
           </w:tcPr>
           <w:p>
             <w:r>
-              <w:lastRenderedPageBreak/>
               <w:t>5</w:t>
             </w:r>
           </w:p>
@@ -4959,14 +4978,14 @@
           <w:rFonts w:asciiTheme="minorHAnsi" w:hAnsiTheme="minorHAnsi" w:cstheme="minorHAnsi"/>
         </w:rPr>
       </w:pPr>
-      <w:bookmarkStart w:id="21" w:name="_Toc9583245"/>
+      <w:bookmarkStart w:id="22" w:name="_Toc9583245"/>
       <w:r>
         <w:rPr>
           <w:rFonts w:asciiTheme="minorHAnsi" w:hAnsiTheme="minorHAnsi" w:cstheme="minorHAnsi"/>
         </w:rPr>
         <w:t>Applied Test Techniques</w:t>
       </w:r>
-      <w:bookmarkEnd w:id="21"/>
+      <w:bookmarkEnd w:id="22"/>
       <w:r>
         <w:rPr>
           <w:rFonts w:asciiTheme="minorHAnsi" w:hAnsiTheme="minorHAnsi" w:cstheme="minorHAnsi"/>
@@ -4984,8 +5003,6 @@
       <w:r>
         <w:t>.</w:t>
       </w:r>
-      <w:bookmarkStart w:id="22" w:name="_GoBack"/>
-      <w:bookmarkEnd w:id="22"/>
     </w:p>
     <w:p>
       <w:pPr>
@@ -6668,7 +6685,7 @@
 </file>
 
 <file path=customXml/itemProps1.xml><?xml version="1.0" encoding="utf-8"?>
-<ds:datastoreItem xmlns:ds="http://schemas.openxmlformats.org/officeDocument/2006/customXml" ds:itemID="{2B3780A0-81BD-4678-8E69-36C4F18B38E2}">
+<ds:datastoreItem xmlns:ds="http://schemas.openxmlformats.org/officeDocument/2006/customXml" ds:itemID="{89787318-45D2-43DE-8F9C-0449F422DEFD}">
   <ds:schemaRefs>
     <ds:schemaRef ds:uri="http://schemas.openxmlformats.org/officeDocument/2006/bibliography"/>
   </ds:schemaRefs>

</xml_diff>